<commit_message>
Small changes made to testing documentation
</commit_message>
<xml_diff>
--- a/Documentation/TestReport_1.0.docx
+++ b/Documentation/TestReport_1.0.docx
@@ -63,15 +63,7 @@
           <w:sz w:val="32"/>
           <w:szCs w:val="32"/>
         </w:rPr>
-        <w:t xml:space="preserve">Test </w:t>
-      </w:r>
-      <w:r>
-        <w:rPr>
-          <w:color w:val="1F497D" w:themeColor="text2"/>
-          <w:sz w:val="32"/>
-          <w:szCs w:val="32"/>
-        </w:rPr>
-        <w:t>Report</w:t>
+        <w:t>Test Report</w:t>
       </w:r>
     </w:p>
     <w:p/>
@@ -501,10 +493,7 @@
           </w:tcPr>
           <w:p>
             <w:r>
-              <w:t>28/10</w:t>
-            </w:r>
-            <w:r>
-              <w:t>/2013</w:t>
+              <w:t>28/10/2013</w:t>
             </w:r>
           </w:p>
         </w:tc>
@@ -762,6 +751,15 @@
     </w:p>
     <w:sdt>
       <w:sdtPr>
+        <w:rPr>
+          <w:rFonts w:asciiTheme="minorHAnsi" w:eastAsiaTheme="minorEastAsia" w:hAnsiTheme="minorHAnsi" w:cstheme="minorBidi"/>
+          <w:b w:val="0"/>
+          <w:bCs w:val="0"/>
+          <w:color w:val="auto"/>
+          <w:sz w:val="24"/>
+          <w:szCs w:val="24"/>
+          <w:lang w:val="en-AU" w:eastAsia="en-US"/>
+        </w:rPr>
         <w:id w:val="-835908513"/>
         <w:docPartObj>
           <w:docPartGallery w:val="Table of Contents"/>
@@ -770,17 +768,10 @@
       </w:sdtPr>
       <w:sdtEndPr>
         <w:rPr>
-          <w:rFonts w:asciiTheme="minorHAnsi" w:eastAsiaTheme="minorEastAsia" w:hAnsiTheme="minorHAnsi" w:cstheme="minorBidi"/>
           <w:noProof/>
-          <w:color w:val="auto"/>
-          <w:sz w:val="24"/>
-          <w:szCs w:val="24"/>
-          <w:lang w:val="en-AU" w:eastAsia="en-US"/>
         </w:rPr>
       </w:sdtEndPr>
       <w:sdtContent>
-        <w:bookmarkStart w:id="0" w:name="_GoBack" w:displacedByCustomXml="prev"/>
-        <w:bookmarkEnd w:id="0" w:displacedByCustomXml="prev"/>
         <w:p>
           <w:pPr>
             <w:pStyle w:val="TOCHeading"/>
@@ -812,7 +803,7 @@
           <w:r>
             <w:fldChar w:fldCharType="separate"/>
           </w:r>
-          <w:hyperlink w:anchor="_Toc370765807" w:history="1">
+          <w:hyperlink w:anchor="_Toc370813083" w:history="1">
             <w:r>
               <w:rPr>
                 <w:rStyle w:val="Hyperlink"/>
@@ -855,7 +846,7 @@
                 <w:noProof/>
                 <w:webHidden/>
               </w:rPr>
-              <w:instrText xml:space="preserve"> PAGEREF _Toc370765807 \h </w:instrText>
+              <w:instrText xml:space="preserve"> PAGEREF _Toc370813083 \h </w:instrText>
             </w:r>
             <w:r>
               <w:rPr>
@@ -900,7 +891,7 @@
               <w:lang w:eastAsia="en-AU"/>
             </w:rPr>
           </w:pPr>
-          <w:hyperlink w:anchor="_Toc370765808" w:history="1">
+          <w:hyperlink w:anchor="_Toc370813084" w:history="1">
             <w:r>
               <w:rPr>
                 <w:rStyle w:val="Hyperlink"/>
@@ -943,7 +934,7 @@
                 <w:noProof/>
                 <w:webHidden/>
               </w:rPr>
-              <w:instrText xml:space="preserve"> PAGEREF _Toc370765808 \h </w:instrText>
+              <w:instrText xml:space="preserve"> PAGEREF _Toc370813084 \h </w:instrText>
             </w:r>
             <w:r>
               <w:rPr>
@@ -988,7 +979,7 @@
               <w:lang w:eastAsia="en-AU"/>
             </w:rPr>
           </w:pPr>
-          <w:hyperlink w:anchor="_Toc370765809" w:history="1">
+          <w:hyperlink w:anchor="_Toc370813085" w:history="1">
             <w:r>
               <w:rPr>
                 <w:rStyle w:val="Hyperlink"/>
@@ -1031,7 +1022,7 @@
                 <w:noProof/>
                 <w:webHidden/>
               </w:rPr>
-              <w:instrText xml:space="preserve"> PAGEREF _Toc370765809 \h </w:instrText>
+              <w:instrText xml:space="preserve"> PAGEREF _Toc370813085 \h </w:instrText>
             </w:r>
             <w:r>
               <w:rPr>
@@ -1076,7 +1067,7 @@
               <w:lang w:eastAsia="en-AU"/>
             </w:rPr>
           </w:pPr>
-          <w:hyperlink w:anchor="_Toc370765810" w:history="1">
+          <w:hyperlink w:anchor="_Toc370813086" w:history="1">
             <w:r>
               <w:rPr>
                 <w:rStyle w:val="Hyperlink"/>
@@ -1119,7 +1110,7 @@
                 <w:noProof/>
                 <w:webHidden/>
               </w:rPr>
-              <w:instrText xml:space="preserve"> PAGEREF _Toc370765810 \h </w:instrText>
+              <w:instrText xml:space="preserve"> PAGEREF _Toc370813086 \h </w:instrText>
             </w:r>
             <w:r>
               <w:rPr>
@@ -1164,7 +1155,7 @@
               <w:lang w:eastAsia="en-AU"/>
             </w:rPr>
           </w:pPr>
-          <w:hyperlink w:anchor="_Toc370765811" w:history="1">
+          <w:hyperlink w:anchor="_Toc370813087" w:history="1">
             <w:r>
               <w:rPr>
                 <w:rStyle w:val="Hyperlink"/>
@@ -1207,7 +1198,7 @@
                 <w:noProof/>
                 <w:webHidden/>
               </w:rPr>
-              <w:instrText xml:space="preserve"> PAGEREF _Toc370765811 \h </w:instrText>
+              <w:instrText xml:space="preserve"> PAGEREF _Toc370813087 \h </w:instrText>
             </w:r>
             <w:r>
               <w:rPr>
@@ -1252,7 +1243,7 @@
               <w:lang w:eastAsia="en-AU"/>
             </w:rPr>
           </w:pPr>
-          <w:hyperlink w:anchor="_Toc370765812" w:history="1">
+          <w:hyperlink w:anchor="_Toc370813088" w:history="1">
             <w:r>
               <w:rPr>
                 <w:rStyle w:val="Hyperlink"/>
@@ -1295,7 +1286,7 @@
                 <w:noProof/>
                 <w:webHidden/>
               </w:rPr>
-              <w:instrText xml:space="preserve"> PAGEREF _Toc370765812 \h </w:instrText>
+              <w:instrText xml:space="preserve"> PAGEREF _Toc370813088 \h </w:instrText>
             </w:r>
             <w:r>
               <w:rPr>
@@ -1340,7 +1331,7 @@
               <w:lang w:eastAsia="en-AU"/>
             </w:rPr>
           </w:pPr>
-          <w:hyperlink w:anchor="_Toc370765813" w:history="1">
+          <w:hyperlink w:anchor="_Toc370813089" w:history="1">
             <w:r>
               <w:rPr>
                 <w:rStyle w:val="Hyperlink"/>
@@ -1383,7 +1374,7 @@
                 <w:noProof/>
                 <w:webHidden/>
               </w:rPr>
-              <w:instrText xml:space="preserve"> PAGEREF _Toc370765813 \h </w:instrText>
+              <w:instrText xml:space="preserve"> PAGEREF _Toc370813089 \h </w:instrText>
             </w:r>
             <w:r>
               <w:rPr>
@@ -1428,7 +1419,7 @@
               <w:lang w:eastAsia="en-AU"/>
             </w:rPr>
           </w:pPr>
-          <w:hyperlink w:anchor="_Toc370765814" w:history="1">
+          <w:hyperlink w:anchor="_Toc370813090" w:history="1">
             <w:r>
               <w:rPr>
                 <w:rStyle w:val="Hyperlink"/>
@@ -1471,7 +1462,7 @@
                 <w:noProof/>
                 <w:webHidden/>
               </w:rPr>
-              <w:instrText xml:space="preserve"> PAGEREF _Toc370765814 \h </w:instrText>
+              <w:instrText xml:space="preserve"> PAGEREF _Toc370813090 \h </w:instrText>
             </w:r>
             <w:r>
               <w:rPr>
@@ -1516,7 +1507,7 @@
               <w:lang w:eastAsia="en-AU"/>
             </w:rPr>
           </w:pPr>
-          <w:hyperlink w:anchor="_Toc370765815" w:history="1">
+          <w:hyperlink w:anchor="_Toc370813091" w:history="1">
             <w:r>
               <w:rPr>
                 <w:rStyle w:val="Hyperlink"/>
@@ -1559,7 +1550,7 @@
                 <w:noProof/>
                 <w:webHidden/>
               </w:rPr>
-              <w:instrText xml:space="preserve"> PAGEREF _Toc370765815 \h </w:instrText>
+              <w:instrText xml:space="preserve"> PAGEREF _Toc370813091 \h </w:instrText>
             </w:r>
             <w:r>
               <w:rPr>
@@ -1604,7 +1595,7 @@
               <w:lang w:eastAsia="en-AU"/>
             </w:rPr>
           </w:pPr>
-          <w:hyperlink w:anchor="_Toc370765816" w:history="1">
+          <w:hyperlink w:anchor="_Toc370813092" w:history="1">
             <w:r>
               <w:rPr>
                 <w:rStyle w:val="Hyperlink"/>
@@ -1647,7 +1638,7 @@
                 <w:noProof/>
                 <w:webHidden/>
               </w:rPr>
-              <w:instrText xml:space="preserve"> PAGEREF _Toc370765816 \h </w:instrText>
+              <w:instrText xml:space="preserve"> PAGEREF _Toc370813092 \h </w:instrText>
             </w:r>
             <w:r>
               <w:rPr>
@@ -1692,7 +1683,7 @@
               <w:lang w:eastAsia="en-AU"/>
             </w:rPr>
           </w:pPr>
-          <w:hyperlink w:anchor="_Toc370765817" w:history="1">
+          <w:hyperlink w:anchor="_Toc370813093" w:history="1">
             <w:r>
               <w:rPr>
                 <w:rStyle w:val="Hyperlink"/>
@@ -1735,7 +1726,7 @@
                 <w:noProof/>
                 <w:webHidden/>
               </w:rPr>
-              <w:instrText xml:space="preserve"> PAGEREF _Toc370765817 \h </w:instrText>
+              <w:instrText xml:space="preserve"> PAGEREF _Toc370813093 \h </w:instrText>
             </w:r>
             <w:r>
               <w:rPr>
@@ -1780,7 +1771,7 @@
               <w:lang w:eastAsia="en-AU"/>
             </w:rPr>
           </w:pPr>
-          <w:hyperlink w:anchor="_Toc370765818" w:history="1">
+          <w:hyperlink w:anchor="_Toc370813094" w:history="1">
             <w:r>
               <w:rPr>
                 <w:rStyle w:val="Hyperlink"/>
@@ -1823,7 +1814,7 @@
                 <w:noProof/>
                 <w:webHidden/>
               </w:rPr>
-              <w:instrText xml:space="preserve"> PAGEREF _Toc370765818 \h </w:instrText>
+              <w:instrText xml:space="preserve"> PAGEREF _Toc370813094 \h </w:instrText>
             </w:r>
             <w:r>
               <w:rPr>
@@ -1868,7 +1859,7 @@
               <w:lang w:eastAsia="en-AU"/>
             </w:rPr>
           </w:pPr>
-          <w:hyperlink w:anchor="_Toc370765819" w:history="1">
+          <w:hyperlink w:anchor="_Toc370813095" w:history="1">
             <w:r>
               <w:rPr>
                 <w:rStyle w:val="Hyperlink"/>
@@ -1911,7 +1902,7 @@
                 <w:noProof/>
                 <w:webHidden/>
               </w:rPr>
-              <w:instrText xml:space="preserve"> PAGEREF _Toc370765819 \h </w:instrText>
+              <w:instrText xml:space="preserve"> PAGEREF _Toc370813095 \h </w:instrText>
             </w:r>
             <w:r>
               <w:rPr>
@@ -1956,7 +1947,7 @@
               <w:lang w:eastAsia="en-AU"/>
             </w:rPr>
           </w:pPr>
-          <w:hyperlink w:anchor="_Toc370765820" w:history="1">
+          <w:hyperlink w:anchor="_Toc370813096" w:history="1">
             <w:r>
               <w:rPr>
                 <w:rStyle w:val="Hyperlink"/>
@@ -1999,7 +1990,7 @@
                 <w:noProof/>
                 <w:webHidden/>
               </w:rPr>
-              <w:instrText xml:space="preserve"> PAGEREF _Toc370765820 \h </w:instrText>
+              <w:instrText xml:space="preserve"> PAGEREF _Toc370813096 \h </w:instrText>
             </w:r>
             <w:r>
               <w:rPr>
@@ -2050,13 +2041,15 @@
       <w:r>
         <w:br w:type="page"/>
       </w:r>
+      <w:bookmarkStart w:id="0" w:name="_GoBack"/>
+      <w:bookmarkEnd w:id="0"/>
     </w:p>
     <w:p>
       <w:pPr>
         <w:pStyle w:val="Heading1"/>
       </w:pPr>
       <w:bookmarkStart w:id="1" w:name="_Toc370765708"/>
-      <w:bookmarkStart w:id="2" w:name="_Toc370765807"/>
+      <w:bookmarkStart w:id="2" w:name="_Toc370813083"/>
       <w:r>
         <w:lastRenderedPageBreak/>
         <w:t>Introduction</w:t>
@@ -2078,7 +2071,7 @@
         <w:pStyle w:val="Heading1"/>
       </w:pPr>
       <w:bookmarkStart w:id="3" w:name="_Toc370765709"/>
-      <w:bookmarkStart w:id="4" w:name="_Toc370765808"/>
+      <w:bookmarkStart w:id="4" w:name="_Toc370813084"/>
       <w:r>
         <w:t>Test overview</w:t>
       </w:r>
@@ -2090,7 +2083,7 @@
         <w:pStyle w:val="Heading2"/>
       </w:pPr>
       <w:bookmarkStart w:id="5" w:name="_Toc370765710"/>
-      <w:bookmarkStart w:id="6" w:name="_Toc370765809"/>
+      <w:bookmarkStart w:id="6" w:name="_Toc370813085"/>
       <w:r>
         <w:t>Testing phase</w:t>
       </w:r>
@@ -2111,7 +2104,7 @@
         <w:pStyle w:val="Heading2"/>
       </w:pPr>
       <w:bookmarkStart w:id="7" w:name="_Toc370765711"/>
-      <w:bookmarkStart w:id="8" w:name="_Toc370765810"/>
+      <w:bookmarkStart w:id="8" w:name="_Toc370813086"/>
       <w:r>
         <w:t>Functional Testing</w:t>
       </w:r>
@@ -2137,7 +2130,7 @@
         <w:pStyle w:val="Heading2"/>
       </w:pPr>
       <w:bookmarkStart w:id="9" w:name="_Toc370765712"/>
-      <w:bookmarkStart w:id="10" w:name="_Toc370765811"/>
+      <w:bookmarkStart w:id="10" w:name="_Toc370813087"/>
       <w:r>
         <w:t>Usability Testing</w:t>
       </w:r>
@@ -2146,10 +2139,7 @@
     </w:p>
     <w:p>
       <w:r>
-        <w:t xml:space="preserve">To ensure our program was useable by our client, we mainly relied on feedback from him as to whether or not he was able to use the application we designed. Throughout development we were constantly checking how he wished the program would look so he </w:t>
-      </w:r>
-      <w:r>
-        <w:t>was able to use it effectively.</w:t>
+        <w:t>To ensure our program was useable by our client, we mainly relied on feedback from him as to whether or not he was able to use the application we designed. Throughout development we were constantly checking how he wished the program would look so he was able to use it effectively.</w:t>
       </w:r>
     </w:p>
     <w:p>
@@ -2157,7 +2147,7 @@
         <w:pStyle w:val="Heading2"/>
       </w:pPr>
       <w:bookmarkStart w:id="11" w:name="_Toc370765713"/>
-      <w:bookmarkStart w:id="12" w:name="_Toc370765812"/>
+      <w:bookmarkStart w:id="12" w:name="_Toc370813088"/>
       <w:r>
         <w:t>Performance Testing</w:t>
       </w:r>
@@ -2201,7 +2191,7 @@
         <w:pStyle w:val="Heading1"/>
       </w:pPr>
       <w:bookmarkStart w:id="13" w:name="_Toc370765714"/>
-      <w:bookmarkStart w:id="14" w:name="_Toc370765813"/>
+      <w:bookmarkStart w:id="14" w:name="_Toc370813089"/>
       <w:r>
         <w:lastRenderedPageBreak/>
         <w:t>Test Results</w:t>
@@ -2219,7 +2209,7 @@
         <w:pStyle w:val="Heading2"/>
       </w:pPr>
       <w:bookmarkStart w:id="15" w:name="_Toc370765715"/>
-      <w:bookmarkStart w:id="16" w:name="_Toc370765814"/>
+      <w:bookmarkStart w:id="16" w:name="_Toc370813090"/>
       <w:r>
         <w:t>Functional Testing</w:t>
       </w:r>
@@ -4204,6 +4194,13 @@
     <w:p/>
     <w:p>
       <w:r>
+        <w:t>The belief that the data recorded from the Leap Motion device is not recorded consistently was backed up by some tests we conducted by running the application on 2 separate computers at once, with 2 Leap Motion devices analysing the data. Each test had the same hand movements recorded, however the results output by the applications were different. It seems that despite our best efforts to accurately detect a tremor the accuracy of the device can be somewhat questionable.</w:t>
+      </w:r>
+    </w:p>
+    <w:p/>
+    <w:p>
+      <w:r>
+        <w:lastRenderedPageBreak/>
         <w:t xml:space="preserve">Testing was also completed on a model plastic hand in order to check the reliability of the application when it is testing a stationary object. These results however weren’t very conclusive as the Leap Motion device had trouble identifying the fingers and palm of the hand. This could be due to the fact that the hand was made of shiny black plastic </w:t>
       </w:r>
       <w:r>
@@ -4221,9 +4218,8 @@
         <w:pStyle w:val="Heading2"/>
       </w:pPr>
       <w:bookmarkStart w:id="17" w:name="_Toc370765716"/>
-      <w:bookmarkStart w:id="18" w:name="_Toc370765815"/>
-      <w:r>
-        <w:lastRenderedPageBreak/>
+      <w:bookmarkStart w:id="18" w:name="_Toc370813091"/>
+      <w:r>
         <w:t>Usability Testing</w:t>
       </w:r>
       <w:bookmarkEnd w:id="17"/>
@@ -4299,7 +4295,7 @@
           </w:tcPr>
           <w:p>
             <w:r>
-              <w:t>Application useable with gloves</w:t>
+              <w:t>Application useable with either hand</w:t>
             </w:r>
           </w:p>
         </w:tc>
@@ -4309,7 +4305,7 @@
           </w:tcPr>
           <w:p>
             <w:r>
-              <w:t>Test completed with no issues. Both white and green latex gloves where used when testing and produced no issues</w:t>
+              <w:t>Test completed with no issues. Either hand is able to be used when conducting a tremor test. The Leap Motion device has no issues detecting what hand is used, but the application still remains only useable with 1 hand</w:t>
             </w:r>
           </w:p>
         </w:tc>
@@ -4321,7 +4317,7 @@
           </w:tcPr>
           <w:p>
             <w:r>
-              <w:t xml:space="preserve">Application useable with jewellery </w:t>
+              <w:t>Application useable with gloves</w:t>
             </w:r>
           </w:p>
         </w:tc>
@@ -4331,7 +4327,7 @@
           </w:tcPr>
           <w:p>
             <w:r>
-              <w:t>Test completed with some issues. Using the application while wearing regular sized rings, bracelets that do not dangle from the wrist and watches works fine. Using the application while wearing large rings and dangling bracelets causes problems for the Leap Motion sensor as it struggles to accurately identify all hands and fingers</w:t>
+              <w:t>Test completed with no issues. Both white and green latex gloves where used when testing and produced no issues</w:t>
             </w:r>
           </w:p>
         </w:tc>
@@ -4343,7 +4339,7 @@
           </w:tcPr>
           <w:p>
             <w:r>
-              <w:t>Application useable under different lights</w:t>
+              <w:t xml:space="preserve">Application useable with jewellery </w:t>
             </w:r>
           </w:p>
         </w:tc>
@@ -4353,7 +4349,7 @@
           </w:tcPr>
           <w:p>
             <w:r>
-              <w:t xml:space="preserve">Test completed with almost no issues. The application was tested under fluorescent lighting varying between 20 – 50 watts and incandescent lighting varying between 75 – 100 watts. The application worked perfectly as indented in these situations; however it would rarely have issues working in an environment with low natural light or filtered light </w:t>
+              <w:t>Test completed with some issues. Using the application while wearing regular sized rings, bracelets that do not dangle from the wrist and watches works fine. Using the application while wearing large rings and dangling bracelets causes problems for the Leap Motion sensor as it struggles to accurately identify all hands and fingers</w:t>
             </w:r>
           </w:p>
         </w:tc>
@@ -4365,7 +4361,7 @@
           </w:tcPr>
           <w:p>
             <w:r>
-              <w:t>Application useable with different clothing</w:t>
+              <w:t>Application useable under different lights</w:t>
             </w:r>
           </w:p>
         </w:tc>
@@ -4375,7 +4371,11 @@
           </w:tcPr>
           <w:p>
             <w:r>
-              <w:t>Test completed with some issues. The application works correctly with any type of clothing unless the user has a baggy sleeve that dangles from or covers the wrist. This could include a jumper or even an unbuttoned shirt sleeve</w:t>
+              <w:t xml:space="preserve">Test completed with almost no issues. The application was tested under fluorescent lighting varying between 20 – 50 watts and incandescent lighting varying between 75 – </w:t>
+            </w:r>
+            <w:r>
+              <w:lastRenderedPageBreak/>
+              <w:t xml:space="preserve">100 watts. The application worked perfectly as indented in these situations; however it would rarely have issues working in an environment with low natural light or filtered light </w:t>
             </w:r>
           </w:p>
         </w:tc>
@@ -4387,6 +4387,29 @@
           </w:tcPr>
           <w:p>
             <w:r>
+              <w:lastRenderedPageBreak/>
+              <w:t>Application useable with different clothing</w:t>
+            </w:r>
+          </w:p>
+        </w:tc>
+        <w:tc>
+          <w:tcPr>
+            <w:tcW w:w="4621" w:type="dxa"/>
+          </w:tcPr>
+          <w:p>
+            <w:r>
+              <w:t>Test completed with some issues. The application works correctly with any type of clothing unless the user has a baggy sleeve that dangles from or covers the wrist. This could include a jumper or even an unbuttoned shirt sleeve</w:t>
+            </w:r>
+          </w:p>
+        </w:tc>
+      </w:tr>
+      <w:tr>
+        <w:tc>
+          <w:tcPr>
+            <w:tcW w:w="4621" w:type="dxa"/>
+          </w:tcPr>
+          <w:p>
+            <w:r>
               <w:t>Application useable with freshly cleaned hands</w:t>
             </w:r>
           </w:p>
@@ -4397,11 +4420,7 @@
           </w:tcPr>
           <w:p>
             <w:r>
-              <w:t xml:space="preserve">Test completed with no issues. As our client is a surgeon we believed it could be possible </w:t>
-            </w:r>
-            <w:r>
-              <w:lastRenderedPageBreak/>
-              <w:t>he will use the application just before surgery when he has freshly cleaned his hands. Application works correctly even when the user has wet, soapy, hot or cold hands</w:t>
+              <w:t>Test completed with no issues. As our client is a surgeon we believed it could be possible he will use the application just before surgery when he has freshly cleaned his hands. Application works correctly even when the user has wet, soapy, hot or cold hands</w:t>
             </w:r>
           </w:p>
         </w:tc>
@@ -4427,7 +4446,7 @@
         <w:pStyle w:val="Heading2"/>
       </w:pPr>
       <w:bookmarkStart w:id="19" w:name="_Toc370765717"/>
-      <w:bookmarkStart w:id="20" w:name="_Toc370765816"/>
+      <w:bookmarkStart w:id="20" w:name="_Toc370813092"/>
       <w:r>
         <w:t>Performance Testing</w:t>
       </w:r>
@@ -4583,6 +4602,7 @@
           </w:tcPr>
           <w:p>
             <w:r>
+              <w:lastRenderedPageBreak/>
               <w:t>Find a position where the Leap Motion device is not able to accurately identify a user’s hand</w:t>
             </w:r>
           </w:p>
@@ -4646,11 +4666,7 @@
     <w:p/>
     <w:p>
       <w:r>
-        <w:t xml:space="preserve">Some of the issues we discovered whilst doing performance testing are out of our control and can’t be rectified, however some of the issues that exist like only working on Google </w:t>
-      </w:r>
-      <w:r>
-        <w:lastRenderedPageBreak/>
-        <w:t xml:space="preserve">Chrome are not a big issue as we had designed it specifically to work in our user’s environment. </w:t>
+        <w:t xml:space="preserve">Some of the issues we discovered whilst doing performance testing are out of our control and can’t be rectified, however some of the issues that exist like only working on Google Chrome are not a big issue as we had designed it specifically to work in our user’s environment. </w:t>
       </w:r>
       <w:r>
         <w:t>The issue of the power needing to be plugged into a computer for the application to work correctly is one issue that we aren’t really able to remedy. Our application will be using the data gathered from the Leap Motion device and then performing calculations on it, if the Leap Motion device works better plugged into a computer it will be necessary to do that to use our application.</w:t>
@@ -4664,7 +4680,7 @@
         <w:pStyle w:val="Heading1"/>
       </w:pPr>
       <w:bookmarkStart w:id="21" w:name="_Toc370765718"/>
-      <w:bookmarkStart w:id="22" w:name="_Toc370765817"/>
+      <w:bookmarkStart w:id="22" w:name="_Toc370813093"/>
       <w:r>
         <w:t>Testing conclusions</w:t>
       </w:r>
@@ -4684,7 +4700,7 @@
         <w:pStyle w:val="Heading2"/>
       </w:pPr>
       <w:bookmarkStart w:id="23" w:name="_Toc370765719"/>
-      <w:bookmarkStart w:id="24" w:name="_Toc370765818"/>
+      <w:bookmarkStart w:id="24" w:name="_Toc370813094"/>
       <w:r>
         <w:t>Defects</w:t>
       </w:r>
@@ -4776,6 +4792,9 @@
             <w:pPr>
               <w:jc w:val="center"/>
             </w:pPr>
+            <w:r>
+              <w:t>Corrected</w:t>
+            </w:r>
           </w:p>
         </w:tc>
       </w:tr>
@@ -4794,7 +4813,7 @@
         <w:pStyle w:val="Heading1"/>
       </w:pPr>
       <w:bookmarkStart w:id="25" w:name="_Toc370765720"/>
-      <w:bookmarkStart w:id="26" w:name="_Toc370765819"/>
+      <w:bookmarkStart w:id="26" w:name="_Toc370813095"/>
       <w:r>
         <w:lastRenderedPageBreak/>
         <w:t>Appendices</w:t>
@@ -4807,7 +4826,7 @@
         <w:pStyle w:val="Heading2"/>
       </w:pPr>
       <w:bookmarkStart w:id="27" w:name="_Toc370765721"/>
-      <w:bookmarkStart w:id="28" w:name="_Toc370765820"/>
+      <w:bookmarkStart w:id="28" w:name="_Toc370813096"/>
       <w:r>
         <w:t>Testing scripts</w:t>
       </w:r>
@@ -5160,17 +5179,7 @@
           <w:szCs w:val="18"/>
           <w:shd w:val="clear" w:color="auto" w:fill="FFFFFF"/>
         </w:rPr>
-        <w:t>(testArray1))</w:t>
-      </w:r>
-      <w:r>
-        <w:rPr>
-          <w:rFonts w:ascii="Consolas" w:hAnsi="Consolas" w:cs="Consolas"/>
-          <w:color w:val="0080FF"/>
-          <w:sz w:val="18"/>
-          <w:szCs w:val="18"/>
-          <w:shd w:val="clear" w:color="auto" w:fill="FFFFFF"/>
-        </w:rPr>
-        <w:t>;</w:t>
+        <w:t>(testArray1));</w:t>
       </w:r>
     </w:p>
     <w:p>
@@ -5183,17 +5192,7 @@
           <w:szCs w:val="18"/>
           <w:shd w:val="clear" w:color="auto" w:fill="FFFFFF"/>
         </w:rPr>
-        <w:t>con</w:t>
-      </w:r>
-      <w:r>
-        <w:rPr>
-          <w:rFonts w:ascii="Consolas" w:hAnsi="Consolas" w:cs="Consolas"/>
-          <w:color w:val="0080FF"/>
-          <w:sz w:val="18"/>
-          <w:szCs w:val="18"/>
-          <w:shd w:val="clear" w:color="auto" w:fill="FFFFFF"/>
-        </w:rPr>
-        <w:t>sole.log(</w:t>
+        <w:t>console.log(</w:t>
       </w:r>
       <w:proofErr w:type="spellStart"/>
       <w:proofErr w:type="gramEnd"/>
@@ -5216,17 +5215,7 @@
           <w:szCs w:val="18"/>
           <w:shd w:val="clear" w:color="auto" w:fill="FFFFFF"/>
         </w:rPr>
-        <w:t>(testArray2</w:t>
-      </w:r>
-      <w:r>
-        <w:rPr>
-          <w:rFonts w:ascii="Consolas" w:hAnsi="Consolas" w:cs="Consolas"/>
-          <w:color w:val="0080FF"/>
-          <w:sz w:val="18"/>
-          <w:szCs w:val="18"/>
-          <w:shd w:val="clear" w:color="auto" w:fill="FFFFFF"/>
-        </w:rPr>
-        <w:t>));</w:t>
+        <w:t>(testArray2));</w:t>
       </w:r>
     </w:p>
     <w:p>
@@ -5239,17 +5228,7 @@
           <w:szCs w:val="18"/>
           <w:shd w:val="clear" w:color="auto" w:fill="FFFFFF"/>
         </w:rPr>
-        <w:t>con</w:t>
-      </w:r>
-      <w:r>
-        <w:rPr>
-          <w:rFonts w:ascii="Consolas" w:hAnsi="Consolas" w:cs="Consolas"/>
-          <w:color w:val="0080FF"/>
-          <w:sz w:val="18"/>
-          <w:szCs w:val="18"/>
-          <w:shd w:val="clear" w:color="auto" w:fill="FFFFFF"/>
-        </w:rPr>
-        <w:t>sole.log(</w:t>
+        <w:t>console.log(</w:t>
       </w:r>
       <w:proofErr w:type="spellStart"/>
       <w:proofErr w:type="gramEnd"/>
@@ -5272,17 +5251,7 @@
           <w:szCs w:val="18"/>
           <w:shd w:val="clear" w:color="auto" w:fill="FFFFFF"/>
         </w:rPr>
-        <w:t>(testArray3</w:t>
-      </w:r>
-      <w:r>
-        <w:rPr>
-          <w:rFonts w:ascii="Consolas" w:hAnsi="Consolas" w:cs="Consolas"/>
-          <w:color w:val="0080FF"/>
-          <w:sz w:val="18"/>
-          <w:szCs w:val="18"/>
-          <w:shd w:val="clear" w:color="auto" w:fill="FFFFFF"/>
-        </w:rPr>
-        <w:t>));</w:t>
+        <w:t>(testArray3));</w:t>
       </w:r>
     </w:p>
     <w:p>
@@ -5295,17 +5264,7 @@
           <w:szCs w:val="18"/>
           <w:shd w:val="clear" w:color="auto" w:fill="FFFFFF"/>
         </w:rPr>
-        <w:t>con</w:t>
-      </w:r>
-      <w:r>
-        <w:rPr>
-          <w:rFonts w:ascii="Consolas" w:hAnsi="Consolas" w:cs="Consolas"/>
-          <w:color w:val="0080FF"/>
-          <w:sz w:val="18"/>
-          <w:szCs w:val="18"/>
-          <w:shd w:val="clear" w:color="auto" w:fill="FFFFFF"/>
-        </w:rPr>
-        <w:t>sole.log(</w:t>
+        <w:t>console.log(</w:t>
       </w:r>
       <w:proofErr w:type="spellStart"/>
       <w:proofErr w:type="gramEnd"/>
@@ -5328,17 +5287,7 @@
           <w:szCs w:val="18"/>
           <w:shd w:val="clear" w:color="auto" w:fill="FFFFFF"/>
         </w:rPr>
-        <w:t>(testArray4</w:t>
-      </w:r>
-      <w:r>
-        <w:rPr>
-          <w:rFonts w:ascii="Consolas" w:hAnsi="Consolas" w:cs="Consolas"/>
-          <w:color w:val="0080FF"/>
-          <w:sz w:val="18"/>
-          <w:szCs w:val="18"/>
-          <w:shd w:val="clear" w:color="auto" w:fill="FFFFFF"/>
-        </w:rPr>
-        <w:t>));</w:t>
+        <w:t>(testArray4));</w:t>
       </w:r>
     </w:p>
     <w:p>
@@ -5351,17 +5300,7 @@
           <w:szCs w:val="18"/>
           <w:shd w:val="clear" w:color="auto" w:fill="FFFFFF"/>
         </w:rPr>
-        <w:t>con</w:t>
-      </w:r>
-      <w:r>
-        <w:rPr>
-          <w:rFonts w:ascii="Consolas" w:hAnsi="Consolas" w:cs="Consolas"/>
-          <w:color w:val="0080FF"/>
-          <w:sz w:val="18"/>
-          <w:szCs w:val="18"/>
-          <w:shd w:val="clear" w:color="auto" w:fill="FFFFFF"/>
-        </w:rPr>
-        <w:t>sole.log(</w:t>
+        <w:t>console.log(</w:t>
       </w:r>
       <w:proofErr w:type="spellStart"/>
       <w:proofErr w:type="gramEnd"/>
@@ -5384,17 +5323,7 @@
           <w:szCs w:val="18"/>
           <w:shd w:val="clear" w:color="auto" w:fill="FFFFFF"/>
         </w:rPr>
-        <w:t>(testArray5</w:t>
-      </w:r>
-      <w:r>
-        <w:rPr>
-          <w:rFonts w:ascii="Consolas" w:hAnsi="Consolas" w:cs="Consolas"/>
-          <w:color w:val="0080FF"/>
-          <w:sz w:val="18"/>
-          <w:szCs w:val="18"/>
-          <w:shd w:val="clear" w:color="auto" w:fill="FFFFFF"/>
-        </w:rPr>
-        <w:t>));</w:t>
+        <w:t>(testArray5));</w:t>
       </w:r>
     </w:p>
     <w:p>
@@ -5407,17 +5336,7 @@
           <w:szCs w:val="18"/>
           <w:shd w:val="clear" w:color="auto" w:fill="FFFFFF"/>
         </w:rPr>
-        <w:t>con</w:t>
-      </w:r>
-      <w:r>
-        <w:rPr>
-          <w:rFonts w:ascii="Consolas" w:hAnsi="Consolas" w:cs="Consolas"/>
-          <w:color w:val="0080FF"/>
-          <w:sz w:val="18"/>
-          <w:szCs w:val="18"/>
-          <w:shd w:val="clear" w:color="auto" w:fill="FFFFFF"/>
-        </w:rPr>
-        <w:t>sole.log(</w:t>
+        <w:t>console.log(</w:t>
       </w:r>
       <w:proofErr w:type="spellStart"/>
       <w:proofErr w:type="gramEnd"/>
@@ -5440,17 +5359,7 @@
           <w:szCs w:val="18"/>
           <w:shd w:val="clear" w:color="auto" w:fill="FFFFFF"/>
         </w:rPr>
-        <w:t>(testArray6</w:t>
-      </w:r>
-      <w:r>
-        <w:rPr>
-          <w:rFonts w:ascii="Consolas" w:hAnsi="Consolas" w:cs="Consolas"/>
-          <w:color w:val="0080FF"/>
-          <w:sz w:val="18"/>
-          <w:szCs w:val="18"/>
-          <w:shd w:val="clear" w:color="auto" w:fill="FFFFFF"/>
-        </w:rPr>
-        <w:t>));</w:t>
+        <w:t>(testArray6));</w:t>
       </w:r>
     </w:p>
     <w:p>
@@ -5463,17 +5372,7 @@
           <w:szCs w:val="18"/>
           <w:shd w:val="clear" w:color="auto" w:fill="FFFFFF"/>
         </w:rPr>
-        <w:t>con</w:t>
-      </w:r>
-      <w:r>
-        <w:rPr>
-          <w:rFonts w:ascii="Consolas" w:hAnsi="Consolas" w:cs="Consolas"/>
-          <w:color w:val="0080FF"/>
-          <w:sz w:val="18"/>
-          <w:szCs w:val="18"/>
-          <w:shd w:val="clear" w:color="auto" w:fill="FFFFFF"/>
-        </w:rPr>
-        <w:t>sole.log(</w:t>
+        <w:t>console.log(</w:t>
       </w:r>
       <w:proofErr w:type="spellStart"/>
       <w:proofErr w:type="gramEnd"/>
@@ -5496,17 +5395,7 @@
           <w:szCs w:val="18"/>
           <w:shd w:val="clear" w:color="auto" w:fill="FFFFFF"/>
         </w:rPr>
-        <w:t>(testArray7</w:t>
-      </w:r>
-      <w:r>
-        <w:rPr>
-          <w:rFonts w:ascii="Consolas" w:hAnsi="Consolas" w:cs="Consolas"/>
-          <w:color w:val="0080FF"/>
-          <w:sz w:val="18"/>
-          <w:szCs w:val="18"/>
-          <w:shd w:val="clear" w:color="auto" w:fill="FFFFFF"/>
-        </w:rPr>
-        <w:t>));</w:t>
+        <w:t>(testArray7));</w:t>
       </w:r>
     </w:p>
     <w:p>
@@ -5519,17 +5408,7 @@
           <w:szCs w:val="18"/>
           <w:shd w:val="clear" w:color="auto" w:fill="FFFFFF"/>
         </w:rPr>
-        <w:t>con</w:t>
-      </w:r>
-      <w:r>
-        <w:rPr>
-          <w:rFonts w:ascii="Consolas" w:hAnsi="Consolas" w:cs="Consolas"/>
-          <w:color w:val="0080FF"/>
-          <w:sz w:val="18"/>
-          <w:szCs w:val="18"/>
-          <w:shd w:val="clear" w:color="auto" w:fill="FFFFFF"/>
-        </w:rPr>
-        <w:t>sole.log(</w:t>
+        <w:t>console.log(</w:t>
       </w:r>
       <w:proofErr w:type="spellStart"/>
       <w:proofErr w:type="gramEnd"/>
@@ -5552,17 +5431,7 @@
           <w:szCs w:val="18"/>
           <w:shd w:val="clear" w:color="auto" w:fill="FFFFFF"/>
         </w:rPr>
-        <w:t>(testArray8</w:t>
-      </w:r>
-      <w:r>
-        <w:rPr>
-          <w:rFonts w:ascii="Consolas" w:hAnsi="Consolas" w:cs="Consolas"/>
-          <w:color w:val="0080FF"/>
-          <w:sz w:val="18"/>
-          <w:szCs w:val="18"/>
-          <w:shd w:val="clear" w:color="auto" w:fill="FFFFFF"/>
-        </w:rPr>
-        <w:t>));</w:t>
+        <w:t>(testArray8));</w:t>
       </w:r>
     </w:p>
     <w:p/>
@@ -5630,17 +5499,7 @@
           <w:szCs w:val="18"/>
           <w:shd w:val="clear" w:color="auto" w:fill="FFFFFF"/>
         </w:rPr>
-        <w:t>con</w:t>
-      </w:r>
-      <w:r>
-        <w:rPr>
-          <w:rFonts w:ascii="Consolas" w:hAnsi="Consolas" w:cs="Consolas"/>
-          <w:color w:val="0080FF"/>
-          <w:sz w:val="18"/>
-          <w:szCs w:val="18"/>
-          <w:shd w:val="clear" w:color="auto" w:fill="FFFFFF"/>
-        </w:rPr>
-        <w:t>sole.log(</w:t>
+        <w:t>console.log(</w:t>
       </w:r>
       <w:proofErr w:type="spellStart"/>
       <w:proofErr w:type="gramEnd"/>
@@ -5663,17 +5522,7 @@
           <w:szCs w:val="18"/>
           <w:shd w:val="clear" w:color="auto" w:fill="FFFFFF"/>
         </w:rPr>
-        <w:t>(testArray2</w:t>
-      </w:r>
-      <w:r>
-        <w:rPr>
-          <w:rFonts w:ascii="Consolas" w:hAnsi="Consolas" w:cs="Consolas"/>
-          <w:color w:val="0080FF"/>
-          <w:sz w:val="18"/>
-          <w:szCs w:val="18"/>
-          <w:shd w:val="clear" w:color="auto" w:fill="FFFFFF"/>
-        </w:rPr>
-        <w:t>));</w:t>
+        <w:t>(testArray2));</w:t>
       </w:r>
     </w:p>
     <w:p>
@@ -5695,17 +5544,7 @@
           <w:szCs w:val="18"/>
           <w:shd w:val="clear" w:color="auto" w:fill="FFFFFF"/>
         </w:rPr>
-        <w:t>con</w:t>
-      </w:r>
-      <w:r>
-        <w:rPr>
-          <w:rFonts w:ascii="Consolas" w:hAnsi="Consolas" w:cs="Consolas"/>
-          <w:color w:val="0080FF"/>
-          <w:sz w:val="18"/>
-          <w:szCs w:val="18"/>
-          <w:shd w:val="clear" w:color="auto" w:fill="FFFFFF"/>
-        </w:rPr>
-        <w:t>sole.log(</w:t>
+        <w:t>console.log(</w:t>
       </w:r>
       <w:proofErr w:type="spellStart"/>
       <w:proofErr w:type="gramEnd"/>
@@ -5728,17 +5567,7 @@
           <w:szCs w:val="18"/>
           <w:shd w:val="clear" w:color="auto" w:fill="FFFFFF"/>
         </w:rPr>
-        <w:t>(testArray3</w:t>
-      </w:r>
-      <w:r>
-        <w:rPr>
-          <w:rFonts w:ascii="Consolas" w:hAnsi="Consolas" w:cs="Consolas"/>
-          <w:color w:val="0080FF"/>
-          <w:sz w:val="18"/>
-          <w:szCs w:val="18"/>
-          <w:shd w:val="clear" w:color="auto" w:fill="FFFFFF"/>
-        </w:rPr>
-        <w:t>));</w:t>
+        <w:t>(testArray3));</w:t>
       </w:r>
     </w:p>
     <w:p>
@@ -5760,17 +5589,7 @@
           <w:szCs w:val="18"/>
           <w:shd w:val="clear" w:color="auto" w:fill="FFFFFF"/>
         </w:rPr>
-        <w:t>con</w:t>
-      </w:r>
-      <w:r>
-        <w:rPr>
-          <w:rFonts w:ascii="Consolas" w:hAnsi="Consolas" w:cs="Consolas"/>
-          <w:color w:val="0080FF"/>
-          <w:sz w:val="18"/>
-          <w:szCs w:val="18"/>
-          <w:shd w:val="clear" w:color="auto" w:fill="FFFFFF"/>
-        </w:rPr>
-        <w:t>sole.log(</w:t>
+        <w:t>console.log(</w:t>
       </w:r>
       <w:proofErr w:type="spellStart"/>
       <w:proofErr w:type="gramEnd"/>
@@ -5793,17 +5612,7 @@
           <w:szCs w:val="18"/>
           <w:shd w:val="clear" w:color="auto" w:fill="FFFFFF"/>
         </w:rPr>
-        <w:t>(testArray4</w:t>
-      </w:r>
-      <w:r>
-        <w:rPr>
-          <w:rFonts w:ascii="Consolas" w:hAnsi="Consolas" w:cs="Consolas"/>
-          <w:color w:val="0080FF"/>
-          <w:sz w:val="18"/>
-          <w:szCs w:val="18"/>
-          <w:shd w:val="clear" w:color="auto" w:fill="FFFFFF"/>
-        </w:rPr>
-        <w:t>));</w:t>
+        <w:t>(testArray4));</w:t>
       </w:r>
     </w:p>
     <w:p>
@@ -5825,17 +5634,7 @@
           <w:szCs w:val="18"/>
           <w:shd w:val="clear" w:color="auto" w:fill="FFFFFF"/>
         </w:rPr>
-        <w:t>con</w:t>
-      </w:r>
-      <w:r>
-        <w:rPr>
-          <w:rFonts w:ascii="Consolas" w:hAnsi="Consolas" w:cs="Consolas"/>
-          <w:color w:val="0080FF"/>
-          <w:sz w:val="18"/>
-          <w:szCs w:val="18"/>
-          <w:shd w:val="clear" w:color="auto" w:fill="FFFFFF"/>
-        </w:rPr>
-        <w:t>sole.log(</w:t>
+        <w:t>console.log(</w:t>
       </w:r>
       <w:proofErr w:type="spellStart"/>
       <w:proofErr w:type="gramEnd"/>
@@ -5858,17 +5657,7 @@
           <w:szCs w:val="18"/>
           <w:shd w:val="clear" w:color="auto" w:fill="FFFFFF"/>
         </w:rPr>
-        <w:t>(testArray5</w:t>
-      </w:r>
-      <w:r>
-        <w:rPr>
-          <w:rFonts w:ascii="Consolas" w:hAnsi="Consolas" w:cs="Consolas"/>
-          <w:color w:val="0080FF"/>
-          <w:sz w:val="18"/>
-          <w:szCs w:val="18"/>
-          <w:shd w:val="clear" w:color="auto" w:fill="FFFFFF"/>
-        </w:rPr>
-        <w:t>));</w:t>
+        <w:t>(testArray5));</w:t>
       </w:r>
     </w:p>
     <w:p>
@@ -5890,17 +5679,7 @@
           <w:szCs w:val="18"/>
           <w:shd w:val="clear" w:color="auto" w:fill="FFFFFF"/>
         </w:rPr>
-        <w:t>con</w:t>
-      </w:r>
-      <w:r>
-        <w:rPr>
-          <w:rFonts w:ascii="Consolas" w:hAnsi="Consolas" w:cs="Consolas"/>
-          <w:color w:val="0080FF"/>
-          <w:sz w:val="18"/>
-          <w:szCs w:val="18"/>
-          <w:shd w:val="clear" w:color="auto" w:fill="FFFFFF"/>
-        </w:rPr>
-        <w:t>sole.log(</w:t>
+        <w:t>console.log(</w:t>
       </w:r>
       <w:proofErr w:type="spellStart"/>
       <w:proofErr w:type="gramEnd"/>
@@ -5923,17 +5702,7 @@
           <w:szCs w:val="18"/>
           <w:shd w:val="clear" w:color="auto" w:fill="FFFFFF"/>
         </w:rPr>
-        <w:t>(testArray6</w:t>
-      </w:r>
-      <w:r>
-        <w:rPr>
-          <w:rFonts w:ascii="Consolas" w:hAnsi="Consolas" w:cs="Consolas"/>
-          <w:color w:val="0080FF"/>
-          <w:sz w:val="18"/>
-          <w:szCs w:val="18"/>
-          <w:shd w:val="clear" w:color="auto" w:fill="FFFFFF"/>
-        </w:rPr>
-        <w:t>));</w:t>
+        <w:t>(testArray6));</w:t>
       </w:r>
     </w:p>
     <w:p>
@@ -5967,17 +5736,7 @@
           <w:szCs w:val="18"/>
           <w:shd w:val="clear" w:color="auto" w:fill="FFFFFF"/>
         </w:rPr>
-        <w:t>getF</w:t>
-      </w:r>
-      <w:r>
-        <w:rPr>
-          <w:rFonts w:ascii="Consolas" w:hAnsi="Consolas" w:cs="Consolas"/>
-          <w:color w:val="0080FF"/>
-          <w:sz w:val="18"/>
-          <w:szCs w:val="18"/>
-          <w:shd w:val="clear" w:color="auto" w:fill="FFFFFF"/>
-        </w:rPr>
-        <w:t>requency</w:t>
+        <w:t>getFrequency</w:t>
       </w:r>
       <w:proofErr w:type="spellEnd"/>
       <w:r>
@@ -5988,17 +5747,7 @@
           <w:szCs w:val="18"/>
           <w:shd w:val="clear" w:color="auto" w:fill="FFFFFF"/>
         </w:rPr>
-        <w:t>(testArray7</w:t>
-      </w:r>
-      <w:r>
-        <w:rPr>
-          <w:rFonts w:ascii="Consolas" w:hAnsi="Consolas" w:cs="Consolas"/>
-          <w:color w:val="0080FF"/>
-          <w:sz w:val="18"/>
-          <w:szCs w:val="18"/>
-          <w:shd w:val="clear" w:color="auto" w:fill="FFFFFF"/>
-        </w:rPr>
-        <w:t>));</w:t>
+        <w:t>(testArray7));</w:t>
       </w:r>
     </w:p>
     <w:p>
@@ -6020,17 +5769,7 @@
           <w:szCs w:val="18"/>
           <w:shd w:val="clear" w:color="auto" w:fill="FFFFFF"/>
         </w:rPr>
-        <w:t>con</w:t>
-      </w:r>
-      <w:r>
-        <w:rPr>
-          <w:rFonts w:ascii="Consolas" w:hAnsi="Consolas" w:cs="Consolas"/>
-          <w:color w:val="0080FF"/>
-          <w:sz w:val="18"/>
-          <w:szCs w:val="18"/>
-          <w:shd w:val="clear" w:color="auto" w:fill="FFFFFF"/>
-        </w:rPr>
-        <w:t>sole.log(</w:t>
+        <w:t>console.log(</w:t>
       </w:r>
       <w:proofErr w:type="spellStart"/>
       <w:proofErr w:type="gramEnd"/>
@@ -6053,17 +5792,7 @@
           <w:szCs w:val="18"/>
           <w:shd w:val="clear" w:color="auto" w:fill="FFFFFF"/>
         </w:rPr>
-        <w:t>(testArray8</w:t>
-      </w:r>
-      <w:r>
-        <w:rPr>
-          <w:rFonts w:ascii="Consolas" w:hAnsi="Consolas" w:cs="Consolas"/>
-          <w:color w:val="0080FF"/>
-          <w:sz w:val="18"/>
-          <w:szCs w:val="18"/>
-          <w:shd w:val="clear" w:color="auto" w:fill="FFFFFF"/>
-        </w:rPr>
-        <w:t>));</w:t>
+        <w:t>(testArray8));</w:t>
       </w:r>
     </w:p>
     <w:p>
@@ -6118,47 +5847,7 @@
           <w:szCs w:val="18"/>
           <w:shd w:val="clear" w:color="auto" w:fill="FFFFFF"/>
         </w:rPr>
-        <w:t xml:space="preserve"> t</w:t>
-      </w:r>
-      <w:r>
-        <w:rPr>
-          <w:rFonts w:ascii="Consolas" w:hAnsi="Consolas" w:cs="Consolas"/>
-          <w:color w:val="0080FF"/>
-          <w:sz w:val="18"/>
-          <w:szCs w:val="18"/>
-          <w:shd w:val="clear" w:color="auto" w:fill="FFFFFF"/>
-        </w:rPr>
-        <w:t>imeStamp</w:t>
-      </w:r>
-      <w:r>
-        <w:rPr>
-          <w:rFonts w:ascii="Consolas" w:hAnsi="Consolas" w:cs="Consolas"/>
-          <w:color w:val="0080FF"/>
-          <w:sz w:val="18"/>
-          <w:szCs w:val="18"/>
-          <w:shd w:val="clear" w:color="auto" w:fill="FFFFFF"/>
-        </w:rPr>
-        <w:t>1=new Array(1,2,3,4,5,6,7,8,9,10</w:t>
-      </w:r>
-      <w:r>
-        <w:rPr>
-          <w:rFonts w:ascii="Consolas" w:hAnsi="Consolas" w:cs="Consolas"/>
-          <w:color w:val="0080FF"/>
-          <w:sz w:val="18"/>
-          <w:szCs w:val="18"/>
-          <w:shd w:val="clear" w:color="auto" w:fill="FFFFFF"/>
-        </w:rPr>
-        <w:t>,11</w:t>
-      </w:r>
-      <w:r>
-        <w:rPr>
-          <w:rFonts w:ascii="Consolas" w:hAnsi="Consolas" w:cs="Consolas"/>
-          <w:color w:val="0080FF"/>
-          <w:sz w:val="18"/>
-          <w:szCs w:val="18"/>
-          <w:shd w:val="clear" w:color="auto" w:fill="FFFFFF"/>
-        </w:rPr>
-        <w:t>);</w:t>
+        <w:t xml:space="preserve"> timeStamp1=new Array(1,2,3,4,5,6,7,8,9,10,11);</w:t>
       </w:r>
     </w:p>
     <w:p>
@@ -6191,47 +5880,7 @@
           <w:szCs w:val="18"/>
           <w:shd w:val="clear" w:color="auto" w:fill="FFFFFF"/>
         </w:rPr>
-        <w:t xml:space="preserve"> timeStamp</w:t>
-      </w:r>
-      <w:r>
-        <w:rPr>
-          <w:rFonts w:ascii="Consolas" w:hAnsi="Consolas" w:cs="Consolas"/>
-          <w:color w:val="0080FF"/>
-          <w:sz w:val="18"/>
-          <w:szCs w:val="18"/>
-          <w:shd w:val="clear" w:color="auto" w:fill="FFFFFF"/>
-        </w:rPr>
-        <w:t>2</w:t>
-      </w:r>
-      <w:r>
-        <w:rPr>
-          <w:rFonts w:ascii="Consolas" w:hAnsi="Consolas" w:cs="Consolas"/>
-          <w:color w:val="0080FF"/>
-          <w:sz w:val="18"/>
-          <w:szCs w:val="18"/>
-          <w:shd w:val="clear" w:color="auto" w:fill="FFFFFF"/>
-        </w:rPr>
-        <w:t>=new Array(1,2,3,4,5,6,7,8,9,10</w:t>
-      </w:r>
-      <w:r>
-        <w:rPr>
-          <w:rFonts w:ascii="Consolas" w:hAnsi="Consolas" w:cs="Consolas"/>
-          <w:color w:val="0080FF"/>
-          <w:sz w:val="18"/>
-          <w:szCs w:val="18"/>
-          <w:shd w:val="clear" w:color="auto" w:fill="FFFFFF"/>
-        </w:rPr>
-        <w:t>,11,12,13</w:t>
-      </w:r>
-      <w:r>
-        <w:rPr>
-          <w:rFonts w:ascii="Consolas" w:hAnsi="Consolas" w:cs="Consolas"/>
-          <w:color w:val="0080FF"/>
-          <w:sz w:val="18"/>
-          <w:szCs w:val="18"/>
-          <w:shd w:val="clear" w:color="auto" w:fill="FFFFFF"/>
-        </w:rPr>
-        <w:t>);</w:t>
+        <w:t xml:space="preserve"> timeStamp2=new Array(1,2,3,4,5,6,7,8,9,10,11,12,13);</w:t>
       </w:r>
     </w:p>
     <w:p>
@@ -6264,47 +5913,7 @@
           <w:szCs w:val="18"/>
           <w:shd w:val="clear" w:color="auto" w:fill="FFFFFF"/>
         </w:rPr>
-        <w:t xml:space="preserve"> timeStamp</w:t>
-      </w:r>
-      <w:r>
-        <w:rPr>
-          <w:rFonts w:ascii="Consolas" w:hAnsi="Consolas" w:cs="Consolas"/>
-          <w:color w:val="0080FF"/>
-          <w:sz w:val="18"/>
-          <w:szCs w:val="18"/>
-          <w:shd w:val="clear" w:color="auto" w:fill="FFFFFF"/>
-        </w:rPr>
-        <w:t>3</w:t>
-      </w:r>
-      <w:r>
-        <w:rPr>
-          <w:rFonts w:ascii="Consolas" w:hAnsi="Consolas" w:cs="Consolas"/>
-          <w:color w:val="0080FF"/>
-          <w:sz w:val="18"/>
-          <w:szCs w:val="18"/>
-          <w:shd w:val="clear" w:color="auto" w:fill="FFFFFF"/>
-        </w:rPr>
-        <w:t>=new Array(1,2,3,4,5,6,7,8,9,10</w:t>
-      </w:r>
-      <w:r>
-        <w:rPr>
-          <w:rFonts w:ascii="Consolas" w:hAnsi="Consolas" w:cs="Consolas"/>
-          <w:color w:val="0080FF"/>
-          <w:sz w:val="18"/>
-          <w:szCs w:val="18"/>
-          <w:shd w:val="clear" w:color="auto" w:fill="FFFFFF"/>
-        </w:rPr>
-        <w:t>,11,12,13,14,15,16</w:t>
-      </w:r>
-      <w:r>
-        <w:rPr>
-          <w:rFonts w:ascii="Consolas" w:hAnsi="Consolas" w:cs="Consolas"/>
-          <w:color w:val="0080FF"/>
-          <w:sz w:val="18"/>
-          <w:szCs w:val="18"/>
-          <w:shd w:val="clear" w:color="auto" w:fill="FFFFFF"/>
-        </w:rPr>
-        <w:t>);</w:t>
+        <w:t xml:space="preserve"> timeStamp3=new Array(1,2,3,4,5,6,7,8,9,10,11,12,13,14,15,16);</w:t>
       </w:r>
     </w:p>
     <w:p>
@@ -6416,27 +6025,7 @@
           <w:szCs w:val="18"/>
           <w:shd w:val="clear" w:color="auto" w:fill="FFFFFF"/>
         </w:rPr>
-        <w:t>(testArray</w:t>
-      </w:r>
-      <w:r>
-        <w:rPr>
-          <w:rFonts w:ascii="Consolas" w:hAnsi="Consolas" w:cs="Consolas"/>
-          <w:color w:val="0080FF"/>
-          <w:sz w:val="18"/>
-          <w:szCs w:val="18"/>
-          <w:shd w:val="clear" w:color="auto" w:fill="FFFFFF"/>
-        </w:rPr>
-        <w:t>2</w:t>
-      </w:r>
-      <w:r>
-        <w:rPr>
-          <w:rFonts w:ascii="Consolas" w:hAnsi="Consolas" w:cs="Consolas"/>
-          <w:color w:val="0080FF"/>
-          <w:sz w:val="18"/>
-          <w:szCs w:val="18"/>
-          <w:shd w:val="clear" w:color="auto" w:fill="FFFFFF"/>
-        </w:rPr>
-        <w:t>,testArray1));</w:t>
+        <w:t>(testArray2,testArray1));</w:t>
       </w:r>
     </w:p>
     <w:p>
@@ -6491,17 +6080,7 @@
           <w:szCs w:val="18"/>
           <w:shd w:val="clear" w:color="auto" w:fill="FFFFFF"/>
         </w:rPr>
-        <w:t>timeStamp</w:t>
-      </w:r>
-      <w:r>
-        <w:rPr>
-          <w:rFonts w:ascii="Consolas" w:hAnsi="Consolas" w:cs="Consolas"/>
-          <w:color w:val="0080FF"/>
-          <w:sz w:val="18"/>
-          <w:szCs w:val="18"/>
-          <w:shd w:val="clear" w:color="auto" w:fill="FFFFFF"/>
-        </w:rPr>
-        <w:t>2</w:t>
+        <w:t>timeStamp2</w:t>
       </w:r>
       <w:r>
         <w:rPr>
@@ -6631,17 +6210,7 @@
           <w:szCs w:val="18"/>
           <w:shd w:val="clear" w:color="auto" w:fill="FFFFFF"/>
         </w:rPr>
-        <w:t>timeStamp</w:t>
-      </w:r>
-      <w:r>
-        <w:rPr>
-          <w:rFonts w:ascii="Consolas" w:hAnsi="Consolas" w:cs="Consolas"/>
-          <w:color w:val="0080FF"/>
-          <w:sz w:val="18"/>
-          <w:szCs w:val="18"/>
-          <w:shd w:val="clear" w:color="auto" w:fill="FFFFFF"/>
-        </w:rPr>
-        <w:t>1</w:t>
+        <w:t>timeStamp1</w:t>
       </w:r>
       <w:r>
         <w:rPr>
@@ -6696,27 +6265,7 @@
           <w:szCs w:val="18"/>
           <w:shd w:val="clear" w:color="auto" w:fill="FFFFFF"/>
         </w:rPr>
-        <w:t>(testArray</w:t>
-      </w:r>
-      <w:r>
-        <w:rPr>
-          <w:rFonts w:ascii="Consolas" w:hAnsi="Consolas" w:cs="Consolas"/>
-          <w:color w:val="0080FF"/>
-          <w:sz w:val="18"/>
-          <w:szCs w:val="18"/>
-          <w:shd w:val="clear" w:color="auto" w:fill="FFFFFF"/>
-        </w:rPr>
-        <w:t>6</w:t>
-      </w:r>
-      <w:r>
-        <w:rPr>
-          <w:rFonts w:ascii="Consolas" w:hAnsi="Consolas" w:cs="Consolas"/>
-          <w:color w:val="0080FF"/>
-          <w:sz w:val="18"/>
-          <w:szCs w:val="18"/>
-          <w:shd w:val="clear" w:color="auto" w:fill="FFFFFF"/>
-        </w:rPr>
-        <w:t>,testArray1));</w:t>
+        <w:t>(testArray6,testArray1));</w:t>
       </w:r>
     </w:p>
     <w:p>
@@ -6761,27 +6310,7 @@
           <w:szCs w:val="18"/>
           <w:shd w:val="clear" w:color="auto" w:fill="FFFFFF"/>
         </w:rPr>
-        <w:t>(testArray</w:t>
-      </w:r>
-      <w:r>
-        <w:rPr>
-          <w:rFonts w:ascii="Consolas" w:hAnsi="Consolas" w:cs="Consolas"/>
-          <w:color w:val="0080FF"/>
-          <w:sz w:val="18"/>
-          <w:szCs w:val="18"/>
-          <w:shd w:val="clear" w:color="auto" w:fill="FFFFFF"/>
-        </w:rPr>
-        <w:t>7</w:t>
-      </w:r>
-      <w:r>
-        <w:rPr>
-          <w:rFonts w:ascii="Consolas" w:hAnsi="Consolas" w:cs="Consolas"/>
-          <w:color w:val="0080FF"/>
-          <w:sz w:val="18"/>
-          <w:szCs w:val="18"/>
-          <w:shd w:val="clear" w:color="auto" w:fill="FFFFFF"/>
-        </w:rPr>
-        <w:t>,testArray1));</w:t>
+        <w:t>(testArray7,testArray1));</w:t>
       </w:r>
     </w:p>
     <w:p>
@@ -6826,27 +6355,7 @@
           <w:szCs w:val="18"/>
           <w:shd w:val="clear" w:color="auto" w:fill="FFFFFF"/>
         </w:rPr>
-        <w:t>(testArray</w:t>
-      </w:r>
-      <w:r>
-        <w:rPr>
-          <w:rFonts w:ascii="Consolas" w:hAnsi="Consolas" w:cs="Consolas"/>
-          <w:color w:val="0080FF"/>
-          <w:sz w:val="18"/>
-          <w:szCs w:val="18"/>
-          <w:shd w:val="clear" w:color="auto" w:fill="FFFFFF"/>
-        </w:rPr>
-        <w:t>8</w:t>
-      </w:r>
-      <w:r>
-        <w:rPr>
-          <w:rFonts w:ascii="Consolas" w:hAnsi="Consolas" w:cs="Consolas"/>
-          <w:color w:val="0080FF"/>
-          <w:sz w:val="18"/>
-          <w:szCs w:val="18"/>
-          <w:shd w:val="clear" w:color="auto" w:fill="FFFFFF"/>
-        </w:rPr>
-        <w:t>,testArray1));</w:t>
+        <w:t>(testArray8,testArray1));</w:t>
       </w:r>
     </w:p>
     <w:p>
@@ -6902,17 +6411,7 @@
           <w:szCs w:val="18"/>
           <w:shd w:val="clear" w:color="auto" w:fill="FFFFFF"/>
         </w:rPr>
-        <w:t>(testArray1,testArray1))</w:t>
-      </w:r>
-      <w:r>
-        <w:rPr>
-          <w:rFonts w:ascii="Consolas" w:hAnsi="Consolas" w:cs="Consolas"/>
-          <w:color w:val="0080FF"/>
-          <w:sz w:val="18"/>
-          <w:szCs w:val="18"/>
-          <w:shd w:val="clear" w:color="auto" w:fill="FFFFFF"/>
-        </w:rPr>
-        <w:t>;</w:t>
+        <w:t>(testArray1,testArray1));</w:t>
       </w:r>
     </w:p>
     <w:p>
@@ -7334,7 +6833,7 @@
                               <w:sz w:val="26"/>
                               <w:szCs w:val="26"/>
                             </w:rPr>
-                            <w:t>1</w:t>
+                            <w:t>3</w:t>
                           </w:r>
                           <w:r>
                             <w:rPr>
@@ -7414,7 +6913,7 @@
                         <w:sz w:val="26"/>
                         <w:szCs w:val="26"/>
                       </w:rPr>
-                      <w:t>1</w:t>
+                      <w:t>3</w:t>
                     </w:r>
                     <w:r>
                       <w:rPr>
@@ -7488,13 +6987,7 @@
       <w:rPr>
         <w:lang w:val="en-US"/>
       </w:rPr>
-      <w:t xml:space="preserve">Test </w:t>
-    </w:r>
-    <w:r>
-      <w:rPr>
-        <w:lang w:val="en-US"/>
-      </w:rPr>
-      <w:t>Report</w:t>
+      <w:t>Test Report</w:t>
     </w:r>
   </w:p>
   <w:p>
@@ -9373,526 +8866,6 @@
 </w:styles>
 </file>
 
-<file path=word/glossary/document.xml><?xml version="1.0" encoding="utf-8"?>
-<w:glossaryDocument xmlns:wpc="http://schemas.microsoft.com/office/word/2010/wordprocessingCanvas" xmlns:mc="http://schemas.openxmlformats.org/markup-compatibility/2006" xmlns:o="urn:schemas-microsoft-com:office:office" xmlns:r="http://schemas.openxmlformats.org/officeDocument/2006/relationships" xmlns:m="http://schemas.openxmlformats.org/officeDocument/2006/math" xmlns:v="urn:schemas-microsoft-com:vml" xmlns:wp14="http://schemas.microsoft.com/office/word/2010/wordprocessingDrawing" xmlns:wp="http://schemas.openxmlformats.org/drawingml/2006/wordprocessingDrawing" xmlns:w10="urn:schemas-microsoft-com:office:word" xmlns:w="http://schemas.openxmlformats.org/wordprocessingml/2006/main" xmlns:w14="http://schemas.microsoft.com/office/word/2010/wordml" xmlns:wpg="http://schemas.microsoft.com/office/word/2010/wordprocessingGroup" xmlns:wpi="http://schemas.microsoft.com/office/word/2010/wordprocessingInk" xmlns:wne="http://schemas.microsoft.com/office/word/2006/wordml" xmlns:wps="http://schemas.microsoft.com/office/word/2010/wordprocessingShape" mc:Ignorable="w14 wp14"/>
-</file>
-
-<file path=word/glossary/fontTable.xml><?xml version="1.0" encoding="utf-8"?>
-<w:fonts xmlns:mc="http://schemas.openxmlformats.org/markup-compatibility/2006" xmlns:r="http://schemas.openxmlformats.org/officeDocument/2006/relationships" xmlns:w="http://schemas.openxmlformats.org/wordprocessingml/2006/main" xmlns:w14="http://schemas.microsoft.com/office/word/2010/wordml" mc:Ignorable="w14">
-  <w:font w:name="Times New Roman">
-    <w:panose1 w:val="02020603050405020304"/>
-    <w:charset w:val="00"/>
-    <w:family w:val="roman"/>
-    <w:pitch w:val="variable"/>
-    <w:sig w:usb0="E0002EFF" w:usb1="C0007843" w:usb2="00000009" w:usb3="00000000" w:csb0="000001FF" w:csb1="00000000"/>
-  </w:font>
-  <w:font w:name="Symbol">
-    <w:panose1 w:val="05050102010706020507"/>
-    <w:charset w:val="02"/>
-    <w:family w:val="roman"/>
-    <w:pitch w:val="variable"/>
-    <w:sig w:usb0="00000000" w:usb1="10000000" w:usb2="00000000" w:usb3="00000000" w:csb0="80000000" w:csb1="00000000"/>
-  </w:font>
-  <w:font w:name="Courier New">
-    <w:panose1 w:val="02070309020205020404"/>
-    <w:charset w:val="00"/>
-    <w:family w:val="modern"/>
-    <w:pitch w:val="fixed"/>
-    <w:sig w:usb0="E0002AFF" w:usb1="C0007843" w:usb2="00000009" w:usb3="00000000" w:csb0="000001FF" w:csb1="00000000"/>
-  </w:font>
-  <w:font w:name="Wingdings">
-    <w:panose1 w:val="05000000000000000000"/>
-    <w:charset w:val="02"/>
-    <w:family w:val="auto"/>
-    <w:pitch w:val="variable"/>
-    <w:sig w:usb0="00000000" w:usb1="10000000" w:usb2="00000000" w:usb3="00000000" w:csb0="80000000" w:csb1="00000000"/>
-  </w:font>
-  <w:font w:name="Calibri">
-    <w:panose1 w:val="020F0502020204030204"/>
-    <w:charset w:val="00"/>
-    <w:family w:val="swiss"/>
-    <w:pitch w:val="variable"/>
-    <w:sig w:usb0="E00002FF" w:usb1="4000ACFF" w:usb2="00000001" w:usb3="00000000" w:csb0="0000019F" w:csb1="00000000"/>
-  </w:font>
-  <w:font w:name="Cambria">
-    <w:panose1 w:val="02040503050406030204"/>
-    <w:charset w:val="00"/>
-    <w:family w:val="roman"/>
-    <w:pitch w:val="variable"/>
-    <w:sig w:usb0="E00002FF" w:usb1="400004FF" w:usb2="00000000" w:usb3="00000000" w:csb0="0000019F" w:csb1="00000000"/>
-  </w:font>
-  <w:font w:name="Tahoma">
-    <w:panose1 w:val="020B0604030504040204"/>
-    <w:charset w:val="00"/>
-    <w:family w:val="swiss"/>
-    <w:pitch w:val="variable"/>
-    <w:sig w:usb0="E1002EFF" w:usb1="C000605B" w:usb2="00000029" w:usb3="00000000" w:csb0="000101FF" w:csb1="00000000"/>
-  </w:font>
-  <w:font w:name="Times">
-    <w:panose1 w:val="02020603050405020304"/>
-    <w:charset w:val="00"/>
-    <w:family w:val="roman"/>
-    <w:pitch w:val="variable"/>
-    <w:sig w:usb0="E0002EFF" w:usb1="C0007843" w:usb2="00000009" w:usb3="00000000" w:csb0="000001FF" w:csb1="00000000"/>
-  </w:font>
-  <w:font w:name="Consolas">
-    <w:panose1 w:val="020B0609020204030204"/>
-    <w:charset w:val="00"/>
-    <w:family w:val="modern"/>
-    <w:pitch w:val="fixed"/>
-    <w:sig w:usb0="E10002FF" w:usb1="4000FCFF" w:usb2="00000009" w:usb3="00000000" w:csb0="0000019F" w:csb1="00000000"/>
-  </w:font>
-</w:fonts>
-</file>
-
-<file path=word/glossary/settings.xml><?xml version="1.0" encoding="utf-8"?>
-<w:settings xmlns:mc="http://schemas.openxmlformats.org/markup-compatibility/2006" xmlns:o="urn:schemas-microsoft-com:office:office" xmlns:r="http://schemas.openxmlformats.org/officeDocument/2006/relationships" xmlns:m="http://schemas.openxmlformats.org/officeDocument/2006/math" xmlns:v="urn:schemas-microsoft-com:vml" xmlns:w10="urn:schemas-microsoft-com:office:word" xmlns:w="http://schemas.openxmlformats.org/wordprocessingml/2006/main" xmlns:w14="http://schemas.microsoft.com/office/word/2010/wordml" xmlns:sl="http://schemas.openxmlformats.org/schemaLibrary/2006/main" mc:Ignorable="w14">
-  <w:view w:val="normal"/>
-  <w:defaultTabStop w:val="720"/>
-  <w:characterSpacingControl w:val="doNotCompress"/>
-  <w:compat>
-    <w:useFELayout/>
-    <w:compatSetting w:name="compatibilityMode" w:uri="http://schemas.microsoft.com/office/word" w:val="14"/>
-    <w:compatSetting w:name="overrideTableStyleFontSizeAndJustification" w:uri="http://schemas.microsoft.com/office/word" w:val="1"/>
-    <w:compatSetting w:name="enableOpenTypeFeatures" w:uri="http://schemas.microsoft.com/office/word" w:val="1"/>
-    <w:compatSetting w:name="doNotFlipMirrorIndents" w:uri="http://schemas.microsoft.com/office/word" w:val="1"/>
-  </w:compat>
-  <w:rsids>
-    <w:rsidRoot w:val="00BE35EF"/>
-    <w:rsid w:val="000D0527"/>
-    <w:rsid w:val="00BE35EF"/>
-  </w:rsids>
-  <m:mathPr>
-    <m:mathFont m:val="Cambria Math"/>
-    <m:brkBin m:val="before"/>
-    <m:brkBinSub m:val="--"/>
-    <m:smallFrac m:val="0"/>
-    <m:dispDef/>
-    <m:lMargin m:val="0"/>
-    <m:rMargin m:val="0"/>
-    <m:defJc m:val="centerGroup"/>
-    <m:wrapIndent m:val="1440"/>
-    <m:intLim m:val="subSup"/>
-    <m:naryLim m:val="undOvr"/>
-  </m:mathPr>
-  <w:themeFontLang w:val="en-AU"/>
-  <w:clrSchemeMapping w:bg1="light1" w:t1="dark1" w:bg2="light2" w:t2="dark2" w:accent1="accent1" w:accent2="accent2" w:accent3="accent3" w:accent4="accent4" w:accent5="accent5" w:accent6="accent6" w:hyperlink="hyperlink" w:followedHyperlink="followedHyperlink"/>
-  <w:decimalSymbol w:val="."/>
-  <w:listSeparator w:val=","/>
-</w:settings>
-</file>
-
-<file path=word/glossary/styles.xml><?xml version="1.0" encoding="utf-8"?>
-<w:styles xmlns:mc="http://schemas.openxmlformats.org/markup-compatibility/2006" xmlns:r="http://schemas.openxmlformats.org/officeDocument/2006/relationships" xmlns:w="http://schemas.openxmlformats.org/wordprocessingml/2006/main" xmlns:w14="http://schemas.microsoft.com/office/word/2010/wordml" mc:Ignorable="w14">
-  <w:docDefaults>
-    <w:rPrDefault>
-      <w:rPr>
-        <w:rFonts w:asciiTheme="minorHAnsi" w:eastAsiaTheme="minorEastAsia" w:hAnsiTheme="minorHAnsi" w:cstheme="minorBidi"/>
-        <w:sz w:val="22"/>
-        <w:szCs w:val="22"/>
-        <w:lang w:val="en-AU" w:eastAsia="en-AU" w:bidi="ar-SA"/>
-      </w:rPr>
-    </w:rPrDefault>
-    <w:pPrDefault>
-      <w:pPr>
-        <w:spacing w:after="200" w:line="276" w:lineRule="auto"/>
-      </w:pPr>
-    </w:pPrDefault>
-  </w:docDefaults>
-  <w:latentStyles w:defLockedState="0" w:defUIPriority="99" w:defSemiHidden="1" w:defUnhideWhenUsed="1" w:defQFormat="0" w:count="267">
-    <w:lsdException w:name="Normal" w:semiHidden="0" w:uiPriority="0" w:unhideWhenUsed="0" w:qFormat="1"/>
-    <w:lsdException w:name="heading 1" w:semiHidden="0" w:uiPriority="9" w:unhideWhenUsed="0" w:qFormat="1"/>
-    <w:lsdException w:name="heading 2" w:uiPriority="9" w:qFormat="1"/>
-    <w:lsdException w:name="heading 3" w:uiPriority="9" w:qFormat="1"/>
-    <w:lsdException w:name="heading 4" w:uiPriority="9" w:qFormat="1"/>
-    <w:lsdException w:name="heading 5" w:uiPriority="9" w:qFormat="1"/>
-    <w:lsdException w:name="heading 6" w:uiPriority="9" w:qFormat="1"/>
-    <w:lsdException w:name="heading 7" w:uiPriority="9" w:qFormat="1"/>
-    <w:lsdException w:name="heading 8" w:uiPriority="9" w:qFormat="1"/>
-    <w:lsdException w:name="heading 9" w:uiPriority="9" w:qFormat="1"/>
-    <w:lsdException w:name="toc 1" w:uiPriority="39"/>
-    <w:lsdException w:name="toc 2" w:uiPriority="39"/>
-    <w:lsdException w:name="toc 3" w:uiPriority="39"/>
-    <w:lsdException w:name="toc 4" w:uiPriority="39"/>
-    <w:lsdException w:name="toc 5" w:uiPriority="39"/>
-    <w:lsdException w:name="toc 6" w:uiPriority="39"/>
-    <w:lsdException w:name="toc 7" w:uiPriority="39"/>
-    <w:lsdException w:name="toc 8" w:uiPriority="39"/>
-    <w:lsdException w:name="toc 9" w:uiPriority="39"/>
-    <w:lsdException w:name="caption" w:uiPriority="35" w:qFormat="1"/>
-    <w:lsdException w:name="Title" w:semiHidden="0" w:uiPriority="10" w:unhideWhenUsed="0" w:qFormat="1"/>
-    <w:lsdException w:name="Default Paragraph Font" w:uiPriority="1"/>
-    <w:lsdException w:name="Subtitle" w:semiHidden="0" w:uiPriority="11" w:unhideWhenUsed="0" w:qFormat="1"/>
-    <w:lsdException w:name="Strong" w:semiHidden="0" w:uiPriority="22" w:unhideWhenUsed="0" w:qFormat="1"/>
-    <w:lsdException w:name="Emphasis" w:semiHidden="0" w:uiPriority="20" w:unhideWhenUsed="0" w:qFormat="1"/>
-    <w:lsdException w:name="Table Grid" w:semiHidden="0" w:uiPriority="59" w:unhideWhenUsed="0"/>
-    <w:lsdException w:name="Placeholder Text" w:unhideWhenUsed="0"/>
-    <w:lsdException w:name="No Spacing" w:semiHidden="0" w:uiPriority="1" w:unhideWhenUsed="0" w:qFormat="1"/>
-    <w:lsdException w:name="Light Shading" w:semiHidden="0" w:uiPriority="60" w:unhideWhenUsed="0"/>
-    <w:lsdException w:name="Light List" w:semiHidden="0" w:uiPriority="61" w:unhideWhenUsed="0"/>
-    <w:lsdException w:name="Light Grid" w:semiHidden="0" w:uiPriority="62" w:unhideWhenUsed="0"/>
-    <w:lsdException w:name="Medium Shading 1" w:semiHidden="0" w:uiPriority="63" w:unhideWhenUsed="0"/>
-    <w:lsdException w:name="Medium Shading 2" w:semiHidden="0" w:uiPriority="64" w:unhideWhenUsed="0"/>
-    <w:lsdException w:name="Medium List 1" w:semiHidden="0" w:uiPriority="65" w:unhideWhenUsed="0"/>
-    <w:lsdException w:name="Medium List 2" w:semiHidden="0" w:uiPriority="66" w:unhideWhenUsed="0"/>
-    <w:lsdException w:name="Medium Grid 1" w:semiHidden="0" w:uiPriority="67" w:unhideWhenUsed="0"/>
-    <w:lsdException w:name="Medium Grid 2" w:semiHidden="0" w:uiPriority="68" w:unhideWhenUsed="0"/>
-    <w:lsdException w:name="Medium Grid 3" w:semiHidden="0" w:uiPriority="69" w:unhideWhenUsed="0"/>
-    <w:lsdException w:name="Dark List" w:semiHidden="0" w:uiPriority="70" w:unhideWhenUsed="0"/>
-    <w:lsdException w:name="Colorful Shading" w:semiHidden="0" w:uiPriority="71" w:unhideWhenUsed="0"/>
-    <w:lsdException w:name="Colorful List" w:semiHidden="0" w:uiPriority="72" w:unhideWhenUsed="0"/>
-    <w:lsdException w:name="Colorful Grid" w:semiHidden="0" w:uiPriority="73" w:unhideWhenUsed="0"/>
-    <w:lsdException w:name="Light Shading Accent 1" w:semiHidden="0" w:uiPriority="60" w:unhideWhenUsed="0"/>
-    <w:lsdException w:name="Light List Accent 1" w:semiHidden="0" w:uiPriority="61" w:unhideWhenUsed="0"/>
-    <w:lsdException w:name="Light Grid Accent 1" w:semiHidden="0" w:uiPriority="62" w:unhideWhenUsed="0"/>
-    <w:lsdException w:name="Medium Shading 1 Accent 1" w:semiHidden="0" w:uiPriority="63" w:unhideWhenUsed="0"/>
-    <w:lsdException w:name="Medium Shading 2 Accent 1" w:semiHidden="0" w:uiPriority="64" w:unhideWhenUsed="0"/>
-    <w:lsdException w:name="Medium List 1 Accent 1" w:semiHidden="0" w:uiPriority="65" w:unhideWhenUsed="0"/>
-    <w:lsdException w:name="Revision" w:unhideWhenUsed="0"/>
-    <w:lsdException w:name="List Paragraph" w:semiHidden="0" w:uiPriority="34" w:unhideWhenUsed="0" w:qFormat="1"/>
-    <w:lsdException w:name="Quote" w:semiHidden="0" w:uiPriority="29" w:unhideWhenUsed="0" w:qFormat="1"/>
-    <w:lsdException w:name="Intense Quote" w:semiHidden="0" w:uiPriority="30" w:unhideWhenUsed="0" w:qFormat="1"/>
-    <w:lsdException w:name="Medium List 2 Accent 1" w:semiHidden="0" w:uiPriority="66" w:unhideWhenUsed="0"/>
-    <w:lsdException w:name="Medium Grid 1 Accent 1" w:semiHidden="0" w:uiPriority="67" w:unhideWhenUsed="0"/>
-    <w:lsdException w:name="Medium Grid 2 Accent 1" w:semiHidden="0" w:uiPriority="68" w:unhideWhenUsed="0"/>
-    <w:lsdException w:name="Medium Grid 3 Accent 1" w:semiHidden="0" w:uiPriority="69" w:unhideWhenUsed="0"/>
-    <w:lsdException w:name="Dark List Accent 1" w:semiHidden="0" w:uiPriority="70" w:unhideWhenUsed="0"/>
-    <w:lsdException w:name="Colorful Shading Accent 1" w:semiHidden="0" w:uiPriority="71" w:unhideWhenUsed="0"/>
-    <w:lsdException w:name="Colorful List Accent 1" w:semiHidden="0" w:uiPriority="72" w:unhideWhenUsed="0"/>
-    <w:lsdException w:name="Colorful Grid Accent 1" w:semiHidden="0" w:uiPriority="73" w:unhideWhenUsed="0"/>
-    <w:lsdException w:name="Light Shading Accent 2" w:semiHidden="0" w:uiPriority="60" w:unhideWhenUsed="0"/>
-    <w:lsdException w:name="Light List Accent 2" w:semiHidden="0" w:uiPriority="61" w:unhideWhenUsed="0"/>
-    <w:lsdException w:name="Light Grid Accent 2" w:semiHidden="0" w:uiPriority="62" w:unhideWhenUsed="0"/>
-    <w:lsdException w:name="Medium Shading 1 Accent 2" w:semiHidden="0" w:uiPriority="63" w:unhideWhenUsed="0"/>
-    <w:lsdException w:name="Medium Shading 2 Accent 2" w:semiHidden="0" w:uiPriority="64" w:unhideWhenUsed="0"/>
-    <w:lsdException w:name="Medium List 1 Accent 2" w:semiHidden="0" w:uiPriority="65" w:unhideWhenUsed="0"/>
-    <w:lsdException w:name="Medium List 2 Accent 2" w:semiHidden="0" w:uiPriority="66" w:unhideWhenUsed="0"/>
-    <w:lsdException w:name="Medium Grid 1 Accent 2" w:semiHidden="0" w:uiPriority="67" w:unhideWhenUsed="0"/>
-    <w:lsdException w:name="Medium Grid 2 Accent 2" w:semiHidden="0" w:uiPriority="68" w:unhideWhenUsed="0"/>
-    <w:lsdException w:name="Medium Grid 3 Accent 2" w:semiHidden="0" w:uiPriority="69" w:unhideWhenUsed="0"/>
-    <w:lsdException w:name="Dark List Accent 2" w:semiHidden="0" w:uiPriority="70" w:unhideWhenUsed="0"/>
-    <w:lsdException w:name="Colorful Shading Accent 2" w:semiHidden="0" w:uiPriority="71" w:unhideWhenUsed="0"/>
-    <w:lsdException w:name="Colorful List Accent 2" w:semiHidden="0" w:uiPriority="72" w:unhideWhenUsed="0"/>
-    <w:lsdException w:name="Colorful Grid Accent 2" w:semiHidden="0" w:uiPriority="73" w:unhideWhenUsed="0"/>
-    <w:lsdException w:name="Light Shading Accent 3" w:semiHidden="0" w:uiPriority="60" w:unhideWhenUsed="0"/>
-    <w:lsdException w:name="Light List Accent 3" w:semiHidden="0" w:uiPriority="61" w:unhideWhenUsed="0"/>
-    <w:lsdException w:name="Light Grid Accent 3" w:semiHidden="0" w:uiPriority="62" w:unhideWhenUsed="0"/>
-    <w:lsdException w:name="Medium Shading 1 Accent 3" w:semiHidden="0" w:uiPriority="63" w:unhideWhenUsed="0"/>
-    <w:lsdException w:name="Medium Shading 2 Accent 3" w:semiHidden="0" w:uiPriority="64" w:unhideWhenUsed="0"/>
-    <w:lsdException w:name="Medium List 1 Accent 3" w:semiHidden="0" w:uiPriority="65" w:unhideWhenUsed="0"/>
-    <w:lsdException w:name="Medium List 2 Accent 3" w:semiHidden="0" w:uiPriority="66" w:unhideWhenUsed="0"/>
-    <w:lsdException w:name="Medium Grid 1 Accent 3" w:semiHidden="0" w:uiPriority="67" w:unhideWhenUsed="0"/>
-    <w:lsdException w:name="Medium Grid 2 Accent 3" w:semiHidden="0" w:uiPriority="68" w:unhideWhenUsed="0"/>
-    <w:lsdException w:name="Medium Grid 3 Accent 3" w:semiHidden="0" w:uiPriority="69" w:unhideWhenUsed="0"/>
-    <w:lsdException w:name="Dark List Accent 3" w:semiHidden="0" w:uiPriority="70" w:unhideWhenUsed="0"/>
-    <w:lsdException w:name="Colorful Shading Accent 3" w:semiHidden="0" w:uiPriority="71" w:unhideWhenUsed="0"/>
-    <w:lsdException w:name="Colorful List Accent 3" w:semiHidden="0" w:uiPriority="72" w:unhideWhenUsed="0"/>
-    <w:lsdException w:name="Colorful Grid Accent 3" w:semiHidden="0" w:uiPriority="73" w:unhideWhenUsed="0"/>
-    <w:lsdException w:name="Light Shading Accent 4" w:semiHidden="0" w:uiPriority="60" w:unhideWhenUsed="0"/>
-    <w:lsdException w:name="Light List Accent 4" w:semiHidden="0" w:uiPriority="61" w:unhideWhenUsed="0"/>
-    <w:lsdException w:name="Light Grid Accent 4" w:semiHidden="0" w:uiPriority="62" w:unhideWhenUsed="0"/>
-    <w:lsdException w:name="Medium Shading 1 Accent 4" w:semiHidden="0" w:uiPriority="63" w:unhideWhenUsed="0"/>
-    <w:lsdException w:name="Medium Shading 2 Accent 4" w:semiHidden="0" w:uiPriority="64" w:unhideWhenUsed="0"/>
-    <w:lsdException w:name="Medium List 1 Accent 4" w:semiHidden="0" w:uiPriority="65" w:unhideWhenUsed="0"/>
-    <w:lsdException w:name="Medium List 2 Accent 4" w:semiHidden="0" w:uiPriority="66" w:unhideWhenUsed="0"/>
-    <w:lsdException w:name="Medium Grid 1 Accent 4" w:semiHidden="0" w:uiPriority="67" w:unhideWhenUsed="0"/>
-    <w:lsdException w:name="Medium Grid 2 Accent 4" w:semiHidden="0" w:uiPriority="68" w:unhideWhenUsed="0"/>
-    <w:lsdException w:name="Medium Grid 3 Accent 4" w:semiHidden="0" w:uiPriority="69" w:unhideWhenUsed="0"/>
-    <w:lsdException w:name="Dark List Accent 4" w:semiHidden="0" w:uiPriority="70" w:unhideWhenUsed="0"/>
-    <w:lsdException w:name="Colorful Shading Accent 4" w:semiHidden="0" w:uiPriority="71" w:unhideWhenUsed="0"/>
-    <w:lsdException w:name="Colorful List Accent 4" w:semiHidden="0" w:uiPriority="72" w:unhideWhenUsed="0"/>
-    <w:lsdException w:name="Colorful Grid Accent 4" w:semiHidden="0" w:uiPriority="73" w:unhideWhenUsed="0"/>
-    <w:lsdException w:name="Light Shading Accent 5" w:semiHidden="0" w:uiPriority="60" w:unhideWhenUsed="0"/>
-    <w:lsdException w:name="Light List Accent 5" w:semiHidden="0" w:uiPriority="61" w:unhideWhenUsed="0"/>
-    <w:lsdException w:name="Light Grid Accent 5" w:semiHidden="0" w:uiPriority="62" w:unhideWhenUsed="0"/>
-    <w:lsdException w:name="Medium Shading 1 Accent 5" w:semiHidden="0" w:uiPriority="63" w:unhideWhenUsed="0"/>
-    <w:lsdException w:name="Medium Shading 2 Accent 5" w:semiHidden="0" w:uiPriority="64" w:unhideWhenUsed="0"/>
-    <w:lsdException w:name="Medium List 1 Accent 5" w:semiHidden="0" w:uiPriority="65" w:unhideWhenUsed="0"/>
-    <w:lsdException w:name="Medium List 2 Accent 5" w:semiHidden="0" w:uiPriority="66" w:unhideWhenUsed="0"/>
-    <w:lsdException w:name="Medium Grid 1 Accent 5" w:semiHidden="0" w:uiPriority="67" w:unhideWhenUsed="0"/>
-    <w:lsdException w:name="Medium Grid 2 Accent 5" w:semiHidden="0" w:uiPriority="68" w:unhideWhenUsed="0"/>
-    <w:lsdException w:name="Medium Grid 3 Accent 5" w:semiHidden="0" w:uiPriority="69" w:unhideWhenUsed="0"/>
-    <w:lsdException w:name="Dark List Accent 5" w:semiHidden="0" w:uiPriority="70" w:unhideWhenUsed="0"/>
-    <w:lsdException w:name="Colorful Shading Accent 5" w:semiHidden="0" w:uiPriority="71" w:unhideWhenUsed="0"/>
-    <w:lsdException w:name="Colorful List Accent 5" w:semiHidden="0" w:uiPriority="72" w:unhideWhenUsed="0"/>
-    <w:lsdException w:name="Colorful Grid Accent 5" w:semiHidden="0" w:uiPriority="73" w:unhideWhenUsed="0"/>
-    <w:lsdException w:name="Light Shading Accent 6" w:semiHidden="0" w:uiPriority="60" w:unhideWhenUsed="0"/>
-    <w:lsdException w:name="Light List Accent 6" w:semiHidden="0" w:uiPriority="61" w:unhideWhenUsed="0"/>
-    <w:lsdException w:name="Light Grid Accent 6" w:semiHidden="0" w:uiPriority="62" w:unhideWhenUsed="0"/>
-    <w:lsdException w:name="Medium Shading 1 Accent 6" w:semiHidden="0" w:uiPriority="63" w:unhideWhenUsed="0"/>
-    <w:lsdException w:name="Medium Shading 2 Accent 6" w:semiHidden="0" w:uiPriority="64" w:unhideWhenUsed="0"/>
-    <w:lsdException w:name="Medium List 1 Accent 6" w:semiHidden="0" w:uiPriority="65" w:unhideWhenUsed="0"/>
-    <w:lsdException w:name="Medium List 2 Accent 6" w:semiHidden="0" w:uiPriority="66" w:unhideWhenUsed="0"/>
-    <w:lsdException w:name="Medium Grid 1 Accent 6" w:semiHidden="0" w:uiPriority="67" w:unhideWhenUsed="0"/>
-    <w:lsdException w:name="Medium Grid 2 Accent 6" w:semiHidden="0" w:uiPriority="68" w:unhideWhenUsed="0"/>
-    <w:lsdException w:name="Medium Grid 3 Accent 6" w:semiHidden="0" w:uiPriority="69" w:unhideWhenUsed="0"/>
-    <w:lsdException w:name="Dark List Accent 6" w:semiHidden="0" w:uiPriority="70" w:unhideWhenUsed="0"/>
-    <w:lsdException w:name="Colorful Shading Accent 6" w:semiHidden="0" w:uiPriority="71" w:unhideWhenUsed="0"/>
-    <w:lsdException w:name="Colorful List Accent 6" w:semiHidden="0" w:uiPriority="72" w:unhideWhenUsed="0"/>
-    <w:lsdException w:name="Colorful Grid Accent 6" w:semiHidden="0" w:uiPriority="73" w:unhideWhenUsed="0"/>
-    <w:lsdException w:name="Subtle Emphasis" w:semiHidden="0" w:uiPriority="19" w:unhideWhenUsed="0" w:qFormat="1"/>
-    <w:lsdException w:name="Intense Emphasis" w:semiHidden="0" w:uiPriority="21" w:unhideWhenUsed="0" w:qFormat="1"/>
-    <w:lsdException w:name="Subtle Reference" w:semiHidden="0" w:uiPriority="31" w:unhideWhenUsed="0" w:qFormat="1"/>
-    <w:lsdException w:name="Intense Reference" w:semiHidden="0" w:uiPriority="32" w:unhideWhenUsed="0" w:qFormat="1"/>
-    <w:lsdException w:name="Book Title" w:semiHidden="0" w:uiPriority="33" w:unhideWhenUsed="0" w:qFormat="1"/>
-    <w:lsdException w:name="Bibliography" w:uiPriority="37"/>
-    <w:lsdException w:name="TOC Heading" w:uiPriority="39" w:qFormat="1"/>
-  </w:latentStyles>
-  <w:style w:type="paragraph" w:default="1" w:styleId="Normal">
-    <w:name w:val="Normal"/>
-    <w:qFormat/>
-  </w:style>
-  <w:style w:type="character" w:default="1" w:styleId="DefaultParagraphFont">
-    <w:name w:val="Default Paragraph Font"/>
-    <w:uiPriority w:val="1"/>
-    <w:semiHidden/>
-    <w:unhideWhenUsed/>
-  </w:style>
-  <w:style w:type="table" w:default="1" w:styleId="TableNormal">
-    <w:name w:val="Normal Table"/>
-    <w:uiPriority w:val="99"/>
-    <w:semiHidden/>
-    <w:unhideWhenUsed/>
-    <w:tblPr>
-      <w:tblInd w:w="0" w:type="dxa"/>
-      <w:tblCellMar>
-        <w:top w:w="0" w:type="dxa"/>
-        <w:left w:w="108" w:type="dxa"/>
-        <w:bottom w:w="0" w:type="dxa"/>
-        <w:right w:w="108" w:type="dxa"/>
-      </w:tblCellMar>
-    </w:tblPr>
-  </w:style>
-  <w:style w:type="numbering" w:default="1" w:styleId="NoList">
-    <w:name w:val="No List"/>
-    <w:uiPriority w:val="99"/>
-    <w:semiHidden/>
-    <w:unhideWhenUsed/>
-  </w:style>
-  <w:style w:type="paragraph" w:customStyle="1" w:styleId="4EBEE03CFC184AF59BB9EACC44DB27A0">
-    <w:name w:val="4EBEE03CFC184AF59BB9EACC44DB27A0"/>
-    <w:rsid w:val="00BE35EF"/>
-  </w:style>
-  <w:style w:type="paragraph" w:customStyle="1" w:styleId="CB386DBDE722431BB85A0408C1637702">
-    <w:name w:val="CB386DBDE722431BB85A0408C1637702"/>
-    <w:rsid w:val="00BE35EF"/>
-  </w:style>
-  <w:style w:type="paragraph" w:customStyle="1" w:styleId="AAFE77DA651B479EB543548D2DC0E4F2">
-    <w:name w:val="AAFE77DA651B479EB543548D2DC0E4F2"/>
-    <w:rsid w:val="00BE35EF"/>
-  </w:style>
-</w:styles>
-</file>
-
-<file path=word/glossary/stylesWithEffects.xml><?xml version="1.0" encoding="utf-8"?>
-<w:styles xmlns:wpc="http://schemas.microsoft.com/office/word/2010/wordprocessingCanvas" xmlns:mc="http://schemas.openxmlformats.org/markup-compatibility/2006" xmlns:o="urn:schemas-microsoft-com:office:office" xmlns:r="http://schemas.openxmlformats.org/officeDocument/2006/relationships" xmlns:m="http://schemas.openxmlformats.org/officeDocument/2006/math" xmlns:v="urn:schemas-microsoft-com:vml" xmlns:wp14="http://schemas.microsoft.com/office/word/2010/wordprocessingDrawing" xmlns:wp="http://schemas.openxmlformats.org/drawingml/2006/wordprocessingDrawing" xmlns:w10="urn:schemas-microsoft-com:office:word" xmlns:w="http://schemas.openxmlformats.org/wordprocessingml/2006/main" xmlns:w14="http://schemas.microsoft.com/office/word/2010/wordml" xmlns:wpg="http://schemas.microsoft.com/office/word/2010/wordprocessingGroup" xmlns:wpi="http://schemas.microsoft.com/office/word/2010/wordprocessingInk" xmlns:wne="http://schemas.microsoft.com/office/word/2006/wordml" xmlns:wps="http://schemas.microsoft.com/office/word/2010/wordprocessingShape" mc:Ignorable="w14 wp14">
-  <w:docDefaults>
-    <w:rPrDefault>
-      <w:rPr>
-        <w:rFonts w:asciiTheme="minorHAnsi" w:eastAsiaTheme="minorEastAsia" w:hAnsiTheme="minorHAnsi" w:cstheme="minorBidi"/>
-        <w:sz w:val="22"/>
-        <w:szCs w:val="22"/>
-        <w:lang w:val="en-AU" w:eastAsia="en-AU" w:bidi="ar-SA"/>
-      </w:rPr>
-    </w:rPrDefault>
-    <w:pPrDefault>
-      <w:pPr>
-        <w:spacing w:after="200" w:line="276" w:lineRule="auto"/>
-      </w:pPr>
-    </w:pPrDefault>
-  </w:docDefaults>
-  <w:latentStyles w:defLockedState="0" w:defUIPriority="99" w:defSemiHidden="1" w:defUnhideWhenUsed="1" w:defQFormat="0" w:count="267">
-    <w:lsdException w:name="Normal" w:semiHidden="0" w:uiPriority="0" w:unhideWhenUsed="0" w:qFormat="1"/>
-    <w:lsdException w:name="heading 1" w:semiHidden="0" w:uiPriority="9" w:unhideWhenUsed="0" w:qFormat="1"/>
-    <w:lsdException w:name="heading 2" w:uiPriority="9" w:qFormat="1"/>
-    <w:lsdException w:name="heading 3" w:uiPriority="9" w:qFormat="1"/>
-    <w:lsdException w:name="heading 4" w:uiPriority="9" w:qFormat="1"/>
-    <w:lsdException w:name="heading 5" w:uiPriority="9" w:qFormat="1"/>
-    <w:lsdException w:name="heading 6" w:uiPriority="9" w:qFormat="1"/>
-    <w:lsdException w:name="heading 7" w:uiPriority="9" w:qFormat="1"/>
-    <w:lsdException w:name="heading 8" w:uiPriority="9" w:qFormat="1"/>
-    <w:lsdException w:name="heading 9" w:uiPriority="9" w:qFormat="1"/>
-    <w:lsdException w:name="toc 1" w:uiPriority="39"/>
-    <w:lsdException w:name="toc 2" w:uiPriority="39"/>
-    <w:lsdException w:name="toc 3" w:uiPriority="39"/>
-    <w:lsdException w:name="toc 4" w:uiPriority="39"/>
-    <w:lsdException w:name="toc 5" w:uiPriority="39"/>
-    <w:lsdException w:name="toc 6" w:uiPriority="39"/>
-    <w:lsdException w:name="toc 7" w:uiPriority="39"/>
-    <w:lsdException w:name="toc 8" w:uiPriority="39"/>
-    <w:lsdException w:name="toc 9" w:uiPriority="39"/>
-    <w:lsdException w:name="caption" w:uiPriority="35" w:qFormat="1"/>
-    <w:lsdException w:name="Title" w:semiHidden="0" w:uiPriority="10" w:unhideWhenUsed="0" w:qFormat="1"/>
-    <w:lsdException w:name="Default Paragraph Font" w:uiPriority="1"/>
-    <w:lsdException w:name="Subtitle" w:semiHidden="0" w:uiPriority="11" w:unhideWhenUsed="0" w:qFormat="1"/>
-    <w:lsdException w:name="Strong" w:semiHidden="0" w:uiPriority="22" w:unhideWhenUsed="0" w:qFormat="1"/>
-    <w:lsdException w:name="Emphasis" w:semiHidden="0" w:uiPriority="20" w:unhideWhenUsed="0" w:qFormat="1"/>
-    <w:lsdException w:name="Table Grid" w:semiHidden="0" w:uiPriority="59" w:unhideWhenUsed="0"/>
-    <w:lsdException w:name="Placeholder Text" w:unhideWhenUsed="0"/>
-    <w:lsdException w:name="No Spacing" w:semiHidden="0" w:uiPriority="1" w:unhideWhenUsed="0" w:qFormat="1"/>
-    <w:lsdException w:name="Light Shading" w:semiHidden="0" w:uiPriority="60" w:unhideWhenUsed="0"/>
-    <w:lsdException w:name="Light List" w:semiHidden="0" w:uiPriority="61" w:unhideWhenUsed="0"/>
-    <w:lsdException w:name="Light Grid" w:semiHidden="0" w:uiPriority="62" w:unhideWhenUsed="0"/>
-    <w:lsdException w:name="Medium Shading 1" w:semiHidden="0" w:uiPriority="63" w:unhideWhenUsed="0"/>
-    <w:lsdException w:name="Medium Shading 2" w:semiHidden="0" w:uiPriority="64" w:unhideWhenUsed="0"/>
-    <w:lsdException w:name="Medium List 1" w:semiHidden="0" w:uiPriority="65" w:unhideWhenUsed="0"/>
-    <w:lsdException w:name="Medium List 2" w:semiHidden="0" w:uiPriority="66" w:unhideWhenUsed="0"/>
-    <w:lsdException w:name="Medium Grid 1" w:semiHidden="0" w:uiPriority="67" w:unhideWhenUsed="0"/>
-    <w:lsdException w:name="Medium Grid 2" w:semiHidden="0" w:uiPriority="68" w:unhideWhenUsed="0"/>
-    <w:lsdException w:name="Medium Grid 3" w:semiHidden="0" w:uiPriority="69" w:unhideWhenUsed="0"/>
-    <w:lsdException w:name="Dark List" w:semiHidden="0" w:uiPriority="70" w:unhideWhenUsed="0"/>
-    <w:lsdException w:name="Colorful Shading" w:semiHidden="0" w:uiPriority="71" w:unhideWhenUsed="0"/>
-    <w:lsdException w:name="Colorful List" w:semiHidden="0" w:uiPriority="72" w:unhideWhenUsed="0"/>
-    <w:lsdException w:name="Colorful Grid" w:semiHidden="0" w:uiPriority="73" w:unhideWhenUsed="0"/>
-    <w:lsdException w:name="Light Shading Accent 1" w:semiHidden="0" w:uiPriority="60" w:unhideWhenUsed="0"/>
-    <w:lsdException w:name="Light List Accent 1" w:semiHidden="0" w:uiPriority="61" w:unhideWhenUsed="0"/>
-    <w:lsdException w:name="Light Grid Accent 1" w:semiHidden="0" w:uiPriority="62" w:unhideWhenUsed="0"/>
-    <w:lsdException w:name="Medium Shading 1 Accent 1" w:semiHidden="0" w:uiPriority="63" w:unhideWhenUsed="0"/>
-    <w:lsdException w:name="Medium Shading 2 Accent 1" w:semiHidden="0" w:uiPriority="64" w:unhideWhenUsed="0"/>
-    <w:lsdException w:name="Medium List 1 Accent 1" w:semiHidden="0" w:uiPriority="65" w:unhideWhenUsed="0"/>
-    <w:lsdException w:name="Revision" w:unhideWhenUsed="0"/>
-    <w:lsdException w:name="List Paragraph" w:semiHidden="0" w:uiPriority="34" w:unhideWhenUsed="0" w:qFormat="1"/>
-    <w:lsdException w:name="Quote" w:semiHidden="0" w:uiPriority="29" w:unhideWhenUsed="0" w:qFormat="1"/>
-    <w:lsdException w:name="Intense Quote" w:semiHidden="0" w:uiPriority="30" w:unhideWhenUsed="0" w:qFormat="1"/>
-    <w:lsdException w:name="Medium List 2 Accent 1" w:semiHidden="0" w:uiPriority="66" w:unhideWhenUsed="0"/>
-    <w:lsdException w:name="Medium Grid 1 Accent 1" w:semiHidden="0" w:uiPriority="67" w:unhideWhenUsed="0"/>
-    <w:lsdException w:name="Medium Grid 2 Accent 1" w:semiHidden="0" w:uiPriority="68" w:unhideWhenUsed="0"/>
-    <w:lsdException w:name="Medium Grid 3 Accent 1" w:semiHidden="0" w:uiPriority="69" w:unhideWhenUsed="0"/>
-    <w:lsdException w:name="Dark List Accent 1" w:semiHidden="0" w:uiPriority="70" w:unhideWhenUsed="0"/>
-    <w:lsdException w:name="Colorful Shading Accent 1" w:semiHidden="0" w:uiPriority="71" w:unhideWhenUsed="0"/>
-    <w:lsdException w:name="Colorful List Accent 1" w:semiHidden="0" w:uiPriority="72" w:unhideWhenUsed="0"/>
-    <w:lsdException w:name="Colorful Grid Accent 1" w:semiHidden="0" w:uiPriority="73" w:unhideWhenUsed="0"/>
-    <w:lsdException w:name="Light Shading Accent 2" w:semiHidden="0" w:uiPriority="60" w:unhideWhenUsed="0"/>
-    <w:lsdException w:name="Light List Accent 2" w:semiHidden="0" w:uiPriority="61" w:unhideWhenUsed="0"/>
-    <w:lsdException w:name="Light Grid Accent 2" w:semiHidden="0" w:uiPriority="62" w:unhideWhenUsed="0"/>
-    <w:lsdException w:name="Medium Shading 1 Accent 2" w:semiHidden="0" w:uiPriority="63" w:unhideWhenUsed="0"/>
-    <w:lsdException w:name="Medium Shading 2 Accent 2" w:semiHidden="0" w:uiPriority="64" w:unhideWhenUsed="0"/>
-    <w:lsdException w:name="Medium List 1 Accent 2" w:semiHidden="0" w:uiPriority="65" w:unhideWhenUsed="0"/>
-    <w:lsdException w:name="Medium List 2 Accent 2" w:semiHidden="0" w:uiPriority="66" w:unhideWhenUsed="0"/>
-    <w:lsdException w:name="Medium Grid 1 Accent 2" w:semiHidden="0" w:uiPriority="67" w:unhideWhenUsed="0"/>
-    <w:lsdException w:name="Medium Grid 2 Accent 2" w:semiHidden="0" w:uiPriority="68" w:unhideWhenUsed="0"/>
-    <w:lsdException w:name="Medium Grid 3 Accent 2" w:semiHidden="0" w:uiPriority="69" w:unhideWhenUsed="0"/>
-    <w:lsdException w:name="Dark List Accent 2" w:semiHidden="0" w:uiPriority="70" w:unhideWhenUsed="0"/>
-    <w:lsdException w:name="Colorful Shading Accent 2" w:semiHidden="0" w:uiPriority="71" w:unhideWhenUsed="0"/>
-    <w:lsdException w:name="Colorful List Accent 2" w:semiHidden="0" w:uiPriority="72" w:unhideWhenUsed="0"/>
-    <w:lsdException w:name="Colorful Grid Accent 2" w:semiHidden="0" w:uiPriority="73" w:unhideWhenUsed="0"/>
-    <w:lsdException w:name="Light Shading Accent 3" w:semiHidden="0" w:uiPriority="60" w:unhideWhenUsed="0"/>
-    <w:lsdException w:name="Light List Accent 3" w:semiHidden="0" w:uiPriority="61" w:unhideWhenUsed="0"/>
-    <w:lsdException w:name="Light Grid Accent 3" w:semiHidden="0" w:uiPriority="62" w:unhideWhenUsed="0"/>
-    <w:lsdException w:name="Medium Shading 1 Accent 3" w:semiHidden="0" w:uiPriority="63" w:unhideWhenUsed="0"/>
-    <w:lsdException w:name="Medium Shading 2 Accent 3" w:semiHidden="0" w:uiPriority="64" w:unhideWhenUsed="0"/>
-    <w:lsdException w:name="Medium List 1 Accent 3" w:semiHidden="0" w:uiPriority="65" w:unhideWhenUsed="0"/>
-    <w:lsdException w:name="Medium List 2 Accent 3" w:semiHidden="0" w:uiPriority="66" w:unhideWhenUsed="0"/>
-    <w:lsdException w:name="Medium Grid 1 Accent 3" w:semiHidden="0" w:uiPriority="67" w:unhideWhenUsed="0"/>
-    <w:lsdException w:name="Medium Grid 2 Accent 3" w:semiHidden="0" w:uiPriority="68" w:unhideWhenUsed="0"/>
-    <w:lsdException w:name="Medium Grid 3 Accent 3" w:semiHidden="0" w:uiPriority="69" w:unhideWhenUsed="0"/>
-    <w:lsdException w:name="Dark List Accent 3" w:semiHidden="0" w:uiPriority="70" w:unhideWhenUsed="0"/>
-    <w:lsdException w:name="Colorful Shading Accent 3" w:semiHidden="0" w:uiPriority="71" w:unhideWhenUsed="0"/>
-    <w:lsdException w:name="Colorful List Accent 3" w:semiHidden="0" w:uiPriority="72" w:unhideWhenUsed="0"/>
-    <w:lsdException w:name="Colorful Grid Accent 3" w:semiHidden="0" w:uiPriority="73" w:unhideWhenUsed="0"/>
-    <w:lsdException w:name="Light Shading Accent 4" w:semiHidden="0" w:uiPriority="60" w:unhideWhenUsed="0"/>
-    <w:lsdException w:name="Light List Accent 4" w:semiHidden="0" w:uiPriority="61" w:unhideWhenUsed="0"/>
-    <w:lsdException w:name="Light Grid Accent 4" w:semiHidden="0" w:uiPriority="62" w:unhideWhenUsed="0"/>
-    <w:lsdException w:name="Medium Shading 1 Accent 4" w:semiHidden="0" w:uiPriority="63" w:unhideWhenUsed="0"/>
-    <w:lsdException w:name="Medium Shading 2 Accent 4" w:semiHidden="0" w:uiPriority="64" w:unhideWhenUsed="0"/>
-    <w:lsdException w:name="Medium List 1 Accent 4" w:semiHidden="0" w:uiPriority="65" w:unhideWhenUsed="0"/>
-    <w:lsdException w:name="Medium List 2 Accent 4" w:semiHidden="0" w:uiPriority="66" w:unhideWhenUsed="0"/>
-    <w:lsdException w:name="Medium Grid 1 Accent 4" w:semiHidden="0" w:uiPriority="67" w:unhideWhenUsed="0"/>
-    <w:lsdException w:name="Medium Grid 2 Accent 4" w:semiHidden="0" w:uiPriority="68" w:unhideWhenUsed="0"/>
-    <w:lsdException w:name="Medium Grid 3 Accent 4" w:semiHidden="0" w:uiPriority="69" w:unhideWhenUsed="0"/>
-    <w:lsdException w:name="Dark List Accent 4" w:semiHidden="0" w:uiPriority="70" w:unhideWhenUsed="0"/>
-    <w:lsdException w:name="Colorful Shading Accent 4" w:semiHidden="0" w:uiPriority="71" w:unhideWhenUsed="0"/>
-    <w:lsdException w:name="Colorful List Accent 4" w:semiHidden="0" w:uiPriority="72" w:unhideWhenUsed="0"/>
-    <w:lsdException w:name="Colorful Grid Accent 4" w:semiHidden="0" w:uiPriority="73" w:unhideWhenUsed="0"/>
-    <w:lsdException w:name="Light Shading Accent 5" w:semiHidden="0" w:uiPriority="60" w:unhideWhenUsed="0"/>
-    <w:lsdException w:name="Light List Accent 5" w:semiHidden="0" w:uiPriority="61" w:unhideWhenUsed="0"/>
-    <w:lsdException w:name="Light Grid Accent 5" w:semiHidden="0" w:uiPriority="62" w:unhideWhenUsed="0"/>
-    <w:lsdException w:name="Medium Shading 1 Accent 5" w:semiHidden="0" w:uiPriority="63" w:unhideWhenUsed="0"/>
-    <w:lsdException w:name="Medium Shading 2 Accent 5" w:semiHidden="0" w:uiPriority="64" w:unhideWhenUsed="0"/>
-    <w:lsdException w:name="Medium List 1 Accent 5" w:semiHidden="0" w:uiPriority="65" w:unhideWhenUsed="0"/>
-    <w:lsdException w:name="Medium List 2 Accent 5" w:semiHidden="0" w:uiPriority="66" w:unhideWhenUsed="0"/>
-    <w:lsdException w:name="Medium Grid 1 Accent 5" w:semiHidden="0" w:uiPriority="67" w:unhideWhenUsed="0"/>
-    <w:lsdException w:name="Medium Grid 2 Accent 5" w:semiHidden="0" w:uiPriority="68" w:unhideWhenUsed="0"/>
-    <w:lsdException w:name="Medium Grid 3 Accent 5" w:semiHidden="0" w:uiPriority="69" w:unhideWhenUsed="0"/>
-    <w:lsdException w:name="Dark List Accent 5" w:semiHidden="0" w:uiPriority="70" w:unhideWhenUsed="0"/>
-    <w:lsdException w:name="Colorful Shading Accent 5" w:semiHidden="0" w:uiPriority="71" w:unhideWhenUsed="0"/>
-    <w:lsdException w:name="Colorful List Accent 5" w:semiHidden="0" w:uiPriority="72" w:unhideWhenUsed="0"/>
-    <w:lsdException w:name="Colorful Grid Accent 5" w:semiHidden="0" w:uiPriority="73" w:unhideWhenUsed="0"/>
-    <w:lsdException w:name="Light Shading Accent 6" w:semiHidden="0" w:uiPriority="60" w:unhideWhenUsed="0"/>
-    <w:lsdException w:name="Light List Accent 6" w:semiHidden="0" w:uiPriority="61" w:unhideWhenUsed="0"/>
-    <w:lsdException w:name="Light Grid Accent 6" w:semiHidden="0" w:uiPriority="62" w:unhideWhenUsed="0"/>
-    <w:lsdException w:name="Medium Shading 1 Accent 6" w:semiHidden="0" w:uiPriority="63" w:unhideWhenUsed="0"/>
-    <w:lsdException w:name="Medium Shading 2 Accent 6" w:semiHidden="0" w:uiPriority="64" w:unhideWhenUsed="0"/>
-    <w:lsdException w:name="Medium List 1 Accent 6" w:semiHidden="0" w:uiPriority="65" w:unhideWhenUsed="0"/>
-    <w:lsdException w:name="Medium List 2 Accent 6" w:semiHidden="0" w:uiPriority="66" w:unhideWhenUsed="0"/>
-    <w:lsdException w:name="Medium Grid 1 Accent 6" w:semiHidden="0" w:uiPriority="67" w:unhideWhenUsed="0"/>
-    <w:lsdException w:name="Medium Grid 2 Accent 6" w:semiHidden="0" w:uiPriority="68" w:unhideWhenUsed="0"/>
-    <w:lsdException w:name="Medium Grid 3 Accent 6" w:semiHidden="0" w:uiPriority="69" w:unhideWhenUsed="0"/>
-    <w:lsdException w:name="Dark List Accent 6" w:semiHidden="0" w:uiPriority="70" w:unhideWhenUsed="0"/>
-    <w:lsdException w:name="Colorful Shading Accent 6" w:semiHidden="0" w:uiPriority="71" w:unhideWhenUsed="0"/>
-    <w:lsdException w:name="Colorful List Accent 6" w:semiHidden="0" w:uiPriority="72" w:unhideWhenUsed="0"/>
-    <w:lsdException w:name="Colorful Grid Accent 6" w:semiHidden="0" w:uiPriority="73" w:unhideWhenUsed="0"/>
-    <w:lsdException w:name="Subtle Emphasis" w:semiHidden="0" w:uiPriority="19" w:unhideWhenUsed="0" w:qFormat="1"/>
-    <w:lsdException w:name="Intense Emphasis" w:semiHidden="0" w:uiPriority="21" w:unhideWhenUsed="0" w:qFormat="1"/>
-    <w:lsdException w:name="Subtle Reference" w:semiHidden="0" w:uiPriority="31" w:unhideWhenUsed="0" w:qFormat="1"/>
-    <w:lsdException w:name="Intense Reference" w:semiHidden="0" w:uiPriority="32" w:unhideWhenUsed="0" w:qFormat="1"/>
-    <w:lsdException w:name="Book Title" w:semiHidden="0" w:uiPriority="33" w:unhideWhenUsed="0" w:qFormat="1"/>
-    <w:lsdException w:name="Bibliography" w:uiPriority="37"/>
-    <w:lsdException w:name="TOC Heading" w:uiPriority="39" w:qFormat="1"/>
-  </w:latentStyles>
-  <w:style w:type="paragraph" w:default="1" w:styleId="Normal">
-    <w:name w:val="Normal"/>
-    <w:qFormat/>
-  </w:style>
-  <w:style w:type="character" w:default="1" w:styleId="DefaultParagraphFont">
-    <w:name w:val="Default Paragraph Font"/>
-    <w:uiPriority w:val="1"/>
-    <w:semiHidden/>
-    <w:unhideWhenUsed/>
-  </w:style>
-  <w:style w:type="table" w:default="1" w:styleId="TableNormal">
-    <w:name w:val="Normal Table"/>
-    <w:uiPriority w:val="99"/>
-    <w:semiHidden/>
-    <w:unhideWhenUsed/>
-    <w:tblPr>
-      <w:tblInd w:w="0" w:type="dxa"/>
-      <w:tblCellMar>
-        <w:top w:w="0" w:type="dxa"/>
-        <w:left w:w="108" w:type="dxa"/>
-        <w:bottom w:w="0" w:type="dxa"/>
-        <w:right w:w="108" w:type="dxa"/>
-      </w:tblCellMar>
-    </w:tblPr>
-  </w:style>
-  <w:style w:type="numbering" w:default="1" w:styleId="NoList">
-    <w:name w:val="No List"/>
-    <w:uiPriority w:val="99"/>
-    <w:semiHidden/>
-    <w:unhideWhenUsed/>
-  </w:style>
-  <w:style w:type="paragraph" w:customStyle="1" w:styleId="4EBEE03CFC184AF59BB9EACC44DB27A0">
-    <w:name w:val="4EBEE03CFC184AF59BB9EACC44DB27A0"/>
-    <w:rsid w:val="00BE35EF"/>
-  </w:style>
-  <w:style w:type="paragraph" w:customStyle="1" w:styleId="CB386DBDE722431BB85A0408C1637702">
-    <w:name w:val="CB386DBDE722431BB85A0408C1637702"/>
-    <w:rsid w:val="00BE35EF"/>
-  </w:style>
-  <w:style w:type="paragraph" w:customStyle="1" w:styleId="AAFE77DA651B479EB543548D2DC0E4F2">
-    <w:name w:val="AAFE77DA651B479EB543548D2DC0E4F2"/>
-    <w:rsid w:val="00BE35EF"/>
-  </w:style>
-</w:styles>
-</file>
-
-<file path=word/glossary/webSettings.xml><?xml version="1.0" encoding="utf-8"?>
-<w:webSettings xmlns:mc="http://schemas.openxmlformats.org/markup-compatibility/2006" xmlns:r="http://schemas.openxmlformats.org/officeDocument/2006/relationships" xmlns:w="http://schemas.openxmlformats.org/wordprocessingml/2006/main" xmlns:w14="http://schemas.microsoft.com/office/word/2010/wordml" mc:Ignorable="w14">
-  <w:optimizeForBrowser/>
-  <w:allowPNG/>
-</w:webSettings>
-</file>
-
 <file path=word/theme/theme1.xml><?xml version="1.0" encoding="utf-8"?>
 <a:theme xmlns:a="http://schemas.openxmlformats.org/drawingml/2006/main" name="Office Theme">
   <a:themeElements>
@@ -10183,7 +9156,7 @@
 </file>
 
 <file path=customXml/itemProps1.xml><?xml version="1.0" encoding="utf-8"?>
-<ds:datastoreItem xmlns:ds="http://schemas.openxmlformats.org/officeDocument/2006/customXml" ds:itemID="{E8682364-C4B1-4A53-BB36-6D7E11FD1EAF}">
+<ds:datastoreItem xmlns:ds="http://schemas.openxmlformats.org/officeDocument/2006/customXml" ds:itemID="{F0108886-2E3E-4A38-8CD4-8FCD09F1417E}">
   <ds:schemaRefs>
     <ds:schemaRef ds:uri="http://schemas.openxmlformats.org/officeDocument/2006/bibliography"/>
   </ds:schemaRefs>

</xml_diff>